<commit_message>
finish design docs v1.0.0
</commit_message>
<xml_diff>
--- a/开发文档/基于iMaster NCE-CampusInsight的大数据疫情监控分析系统.docx
+++ b/开发文档/基于iMaster NCE-CampusInsight的大数据疫情监控分析系统.docx
@@ -304,9 +304,6 @@
     <w:p>
       <w:pPr>
         <w:ind w:firstLine="420"/>
-        <w:rPr>
-          <w:rFonts w:hint="eastAsia"/>
-        </w:rPr>
       </w:pPr>
       <w:r>
         <w:rPr>
@@ -437,13 +434,7 @@
         <w:t>比如改善园区人流的导流、改善交通规划等等</w:t>
       </w:r>
     </w:p>
-    <w:p>
-      <w:pPr>
-        <w:rPr>
-          <w:rFonts w:hint="eastAsia"/>
-        </w:rPr>
-      </w:pPr>
-    </w:p>
+    <w:p/>
     <w:p>
       <w:pPr>
         <w:pStyle w:val="a3"/>
@@ -491,7 +482,6 @@
     <w:p>
       <w:pPr>
         <w:rPr>
-          <w:rFonts w:hint="eastAsia"/>
           <w:b/>
         </w:rPr>
       </w:pPr>
@@ -833,9 +823,6 @@
     <w:p>
       <w:pPr>
         <w:ind w:firstLine="420"/>
-        <w:rPr>
-          <w:rFonts w:hint="eastAsia"/>
-        </w:rPr>
       </w:pPr>
       <w:r>
         <w:rPr>
@@ -908,11 +895,6 @@
       </w:r>
     </w:p>
     <w:p>
-      <w:pPr>
-        <w:rPr>
-          <w:rFonts w:hint="eastAsia"/>
-        </w:rPr>
-      </w:pPr>
       <w:r>
         <w:rPr>
           <w:rFonts w:hint="eastAsia"/>
@@ -946,10 +928,79 @@
     <w:p>
       <w:pPr>
         <w:rPr>
-          <w:rFonts w:hint="eastAsia"/>
           <w:b/>
         </w:rPr>
       </w:pPr>
+    </w:p>
+    <w:p>
+      <w:pPr>
+        <w:rPr>
+          <w:b/>
+        </w:rPr>
+      </w:pPr>
+      <w:r>
+        <w:rPr>
+          <w:rFonts w:hint="eastAsia"/>
+          <w:b/>
+        </w:rPr>
+        <w:t>整体设计流程如图所示：</w:t>
+      </w:r>
+    </w:p>
+    <w:p>
+      <w:pPr>
+        <w:rPr>
+          <w:rFonts w:hint="eastAsia"/>
+          <w:b/>
+        </w:rPr>
+      </w:pPr>
+      <w:r>
+        <w:rPr>
+          <w:rFonts w:hint="eastAsia"/>
+          <w:b/>
+          <w:noProof/>
+        </w:rPr>
+        <w:drawing>
+          <wp:inline distT="0" distB="0" distL="0" distR="0" wp14:anchorId="56DBE100" wp14:editId="59A2864E">
+            <wp:extent cx="4494888" cy="6511797"/>
+            <wp:effectExtent l="0" t="0" r="1270" b="3810"/>
+            <wp:docPr id="1" name="图片 1"/>
+            <wp:cNvGraphicFramePr>
+              <a:graphicFrameLocks xmlns:a="http://schemas.openxmlformats.org/drawingml/2006/main" noChangeAspect="1"/>
+            </wp:cNvGraphicFramePr>
+            <a:graphic xmlns:a="http://schemas.openxmlformats.org/drawingml/2006/main">
+              <a:graphicData uri="http://schemas.openxmlformats.org/drawingml/2006/picture">
+                <pic:pic xmlns:pic="http://schemas.openxmlformats.org/drawingml/2006/picture">
+                  <pic:nvPicPr>
+                    <pic:cNvPr id="1" name="系统架构图.png"/>
+                    <pic:cNvPicPr/>
+                  </pic:nvPicPr>
+                  <pic:blipFill>
+                    <a:blip r:embed="rId7">
+                      <a:extLst>
+                        <a:ext uri="{28A0092B-C50C-407E-A947-70E740481C1C}">
+                          <a14:useLocalDpi xmlns:a14="http://schemas.microsoft.com/office/drawing/2010/main" val="0"/>
+                        </a:ext>
+                      </a:extLst>
+                    </a:blip>
+                    <a:stretch>
+                      <a:fillRect/>
+                    </a:stretch>
+                  </pic:blipFill>
+                  <pic:spPr>
+                    <a:xfrm>
+                      <a:off x="0" y="0"/>
+                      <a:ext cx="4495520" cy="6512713"/>
+                    </a:xfrm>
+                    <a:prstGeom prst="rect">
+                      <a:avLst/>
+                    </a:prstGeom>
+                  </pic:spPr>
+                </pic:pic>
+              </a:graphicData>
+            </a:graphic>
+          </wp:inline>
+        </w:drawing>
+      </w:r>
     </w:p>
     <w:p>
       <w:pPr>
@@ -1116,6 +1167,7 @@
         <w:rPr>
           <w:iCs/>
         </w:rPr>
+        <w:lastRenderedPageBreak/>
         <w:tab/>
         <w:t>1</w:t>
       </w:r>
@@ -1203,7 +1255,6 @@
       <w:pPr>
         <w:ind w:leftChars="200" w:left="420"/>
         <w:rPr>
-          <w:rFonts w:hint="eastAsia"/>
           <w:iCs/>
         </w:rPr>
       </w:pPr>
@@ -1232,7 +1283,6 @@
       <w:pPr>
         <w:ind w:leftChars="200" w:left="420"/>
         <w:rPr>
-          <w:rFonts w:hint="eastAsia"/>
           <w:iCs/>
         </w:rPr>
       </w:pPr>
@@ -1936,7 +1986,6 @@
       <w:pPr>
         <w:ind w:left="2520" w:firstLine="420"/>
         <w:rPr>
-          <w:rFonts w:hint="eastAsia"/>
           <w:iCs/>
         </w:rPr>
       </w:pPr>
@@ -1958,7 +2007,6 @@
       <w:pPr>
         <w:ind w:left="2520" w:firstLine="420"/>
         <w:rPr>
-          <w:rFonts w:hint="eastAsia"/>
           <w:iCs/>
         </w:rPr>
       </w:pPr>
@@ -1987,7 +2035,6 @@
     <w:p>
       <w:pPr>
         <w:rPr>
-          <w:rFonts w:hint="eastAsia"/>
           <w:iCs/>
         </w:rPr>
       </w:pPr>
@@ -2126,6 +2173,14 @@
         </w:rPr>
         <w:t>展示内容：</w:t>
       </w:r>
+    </w:p>
+    <w:p>
+      <w:pPr>
+        <w:ind w:left="1680" w:firstLine="420"/>
+        <w:rPr>
+          <w:iCs/>
+        </w:rPr>
+      </w:pPr>
       <w:r>
         <w:rPr>
           <w:iCs/>
@@ -2137,14 +2192,556 @@
           <w:rFonts w:hint="eastAsia"/>
           <w:iCs/>
         </w:rPr>
-        <w:t>、接入设备数量；2</w:t>
-      </w:r>
-      <w:r>
-        <w:rPr>
+        <w:t>、接入设备数量</w:t>
+      </w:r>
+      <w:r>
+        <w:rPr>
+          <w:rFonts w:hint="eastAsia"/>
+          <w:iCs/>
+        </w:rPr>
+        <w:t>、</w:t>
+      </w:r>
+      <w:r>
+        <w:rPr>
+          <w:iCs/>
+        </w:rPr>
+        <w:t>AP</w:t>
+      </w:r>
+      <w:r>
+        <w:rPr>
+          <w:rFonts w:hint="eastAsia"/>
+          <w:iCs/>
+        </w:rPr>
+        <w:t>数量</w:t>
+      </w:r>
+      <w:r>
+        <w:rPr>
+          <w:rFonts w:hint="eastAsia"/>
+          <w:iCs/>
+        </w:rPr>
+        <w:t>、</w:t>
+      </w:r>
+      <w:r>
+        <w:rPr>
+          <w:rFonts w:hint="eastAsia"/>
+          <w:iCs/>
+        </w:rPr>
+        <w:t>历史接入设备数量</w:t>
+      </w:r>
+      <w:r>
+        <w:rPr>
+          <w:rFonts w:hint="eastAsia"/>
+          <w:iCs/>
+        </w:rPr>
+        <w:t>（状态概览卡片）</w:t>
+      </w:r>
+    </w:p>
+    <w:p>
+      <w:pPr>
+        <w:ind w:left="2100"/>
+        <w:rPr>
+          <w:iCs/>
+        </w:rPr>
+      </w:pPr>
+      <w:r>
+        <w:rPr>
+          <w:iCs/>
+        </w:rPr>
+        <w:t>2</w:t>
+      </w:r>
+      <w:r>
+        <w:rPr>
+          <w:rFonts w:hint="eastAsia"/>
+          <w:iCs/>
+        </w:rPr>
+        <w:t>、登录用户信息；</w:t>
+      </w:r>
+      <w:r>
+        <w:rPr>
+          <w:rFonts w:hint="eastAsia"/>
+          <w:iCs/>
+        </w:rPr>
+        <w:t>（账号信息卡片）</w:t>
+      </w:r>
+    </w:p>
+    <w:p>
+      <w:pPr>
+        <w:ind w:left="2100"/>
+        <w:rPr>
+          <w:iCs/>
+        </w:rPr>
+      </w:pPr>
+      <w:r>
+        <w:rPr>
+          <w:iCs/>
+        </w:rPr>
+        <w:t>3</w:t>
+      </w:r>
+      <w:r>
+        <w:rPr>
+          <w:rFonts w:hint="eastAsia"/>
+          <w:iCs/>
+        </w:rPr>
+        <w:t>、接入失败信息；</w:t>
+      </w:r>
+      <w:r>
+        <w:rPr>
+          <w:rFonts w:hint="eastAsia"/>
+          <w:iCs/>
+        </w:rPr>
+        <w:t>（</w:t>
+      </w:r>
+      <w:proofErr w:type="spellStart"/>
+      <w:r>
+        <w:rPr>
+          <w:rFonts w:hint="eastAsia"/>
+          <w:iCs/>
+        </w:rPr>
+        <w:t>echart</w:t>
+      </w:r>
+      <w:r>
+        <w:rPr>
+          <w:iCs/>
+        </w:rPr>
+        <w:t>s</w:t>
+      </w:r>
+      <w:proofErr w:type="spellEnd"/>
+      <w:r>
+        <w:rPr>
+          <w:rFonts w:hint="eastAsia"/>
+          <w:iCs/>
+        </w:rPr>
+        <w:t>饼图）</w:t>
+      </w:r>
+    </w:p>
+    <w:p>
+      <w:pPr>
+        <w:ind w:left="2100"/>
+        <w:rPr>
+          <w:iCs/>
+        </w:rPr>
+      </w:pPr>
+      <w:r>
+        <w:rPr>
+          <w:iCs/>
+        </w:rPr>
+        <w:t>4</w:t>
+      </w:r>
+      <w:r>
+        <w:rPr>
+          <w:rFonts w:hint="eastAsia"/>
+          <w:iCs/>
+        </w:rPr>
+        <w:t>、站点总速率；</w:t>
+      </w:r>
+      <w:r>
+        <w:rPr>
+          <w:rFonts w:hint="eastAsia"/>
+          <w:iCs/>
+        </w:rPr>
+        <w:t>（</w:t>
+      </w:r>
+      <w:proofErr w:type="spellStart"/>
+      <w:r>
+        <w:rPr>
+          <w:iCs/>
+        </w:rPr>
+        <w:t>e</w:t>
+      </w:r>
+      <w:r>
+        <w:rPr>
+          <w:rFonts w:hint="eastAsia"/>
+          <w:iCs/>
+        </w:rPr>
+        <w:t>chart</w:t>
+      </w:r>
+      <w:r>
+        <w:rPr>
+          <w:iCs/>
+        </w:rPr>
+        <w:t>s</w:t>
+      </w:r>
+      <w:proofErr w:type="spellEnd"/>
+      <w:r>
+        <w:rPr>
+          <w:iCs/>
+        </w:rPr>
+        <w:t xml:space="preserve"> </w:t>
+      </w:r>
+      <w:r>
+        <w:rPr>
+          <w:rFonts w:hint="eastAsia"/>
+          <w:iCs/>
+        </w:rPr>
+        <w:t>仪表盘）</w:t>
+      </w:r>
+    </w:p>
+    <w:p>
+      <w:pPr>
+        <w:ind w:left="2100"/>
+        <w:rPr>
+          <w:iCs/>
+        </w:rPr>
+      </w:pPr>
+      <w:r>
+        <w:rPr>
+          <w:iCs/>
+        </w:rPr>
+        <w:t>5</w:t>
+      </w:r>
+      <w:r>
+        <w:rPr>
+          <w:rFonts w:hint="eastAsia"/>
+          <w:iCs/>
+        </w:rPr>
+        <w:t>、</w:t>
+      </w:r>
+      <w:r>
+        <w:rPr>
+          <w:rFonts w:hint="eastAsia"/>
+          <w:iCs/>
+        </w:rPr>
+        <w:t>站点状态概览；</w:t>
+      </w:r>
+      <w:r>
+        <w:rPr>
+          <w:rFonts w:hint="eastAsia"/>
+          <w:iCs/>
+        </w:rPr>
+        <w:t>（</w:t>
+      </w:r>
+      <w:proofErr w:type="spellStart"/>
+      <w:r>
+        <w:rPr>
+          <w:rFonts w:hint="eastAsia"/>
+          <w:iCs/>
+        </w:rPr>
+        <w:t>echart</w:t>
+      </w:r>
+      <w:r>
+        <w:rPr>
+          <w:iCs/>
+        </w:rPr>
+        <w:t>s</w:t>
+      </w:r>
+      <w:proofErr w:type="spellEnd"/>
+      <w:r>
+        <w:rPr>
+          <w:iCs/>
+        </w:rPr>
+        <w:t xml:space="preserve"> </w:t>
+      </w:r>
+      <w:r>
+        <w:rPr>
+          <w:rFonts w:hint="eastAsia"/>
+          <w:iCs/>
+        </w:rPr>
+        <w:t>雷达图</w:t>
+      </w:r>
+      <w:r>
+        <w:rPr>
+          <w:iCs/>
+        </w:rPr>
+        <w:t>）</w:t>
+      </w:r>
+    </w:p>
+    <w:p>
+      <w:pPr>
+        <w:ind w:left="2100"/>
+        <w:rPr>
+          <w:iCs/>
+        </w:rPr>
+      </w:pPr>
+      <w:r>
+        <w:rPr>
+          <w:iCs/>
+        </w:rPr>
+        <w:t>6</w:t>
+      </w:r>
+      <w:r>
+        <w:rPr>
+          <w:rFonts w:hint="eastAsia"/>
+          <w:iCs/>
+        </w:rPr>
+        <w:t>、服务器</w:t>
+      </w:r>
+      <w:proofErr w:type="spellStart"/>
+      <w:r>
+        <w:rPr>
+          <w:rFonts w:hint="eastAsia"/>
+          <w:iCs/>
+        </w:rPr>
+        <w:t>c</w:t>
+      </w:r>
+      <w:r>
+        <w:rPr>
+          <w:iCs/>
+        </w:rPr>
+        <w:t>pu</w:t>
+      </w:r>
+      <w:proofErr w:type="spellEnd"/>
+      <w:r>
+        <w:rPr>
+          <w:rFonts w:hint="eastAsia"/>
+          <w:iCs/>
+        </w:rPr>
+        <w:t>使用情况；</w:t>
+      </w:r>
+      <w:r>
+        <w:rPr>
+          <w:rFonts w:hint="eastAsia"/>
+          <w:iCs/>
+        </w:rPr>
+        <w:t>（</w:t>
+      </w:r>
+      <w:proofErr w:type="spellStart"/>
+      <w:r>
+        <w:rPr>
+          <w:iCs/>
+        </w:rPr>
+        <w:t>e</w:t>
+      </w:r>
+      <w:r>
+        <w:rPr>
+          <w:rFonts w:hint="eastAsia"/>
+          <w:iCs/>
+        </w:rPr>
+        <w:t>chart</w:t>
+      </w:r>
+      <w:r>
+        <w:rPr>
+          <w:iCs/>
+        </w:rPr>
+        <w:t>s</w:t>
+      </w:r>
+      <w:proofErr w:type="spellEnd"/>
+      <w:r>
+        <w:rPr>
+          <w:iCs/>
+        </w:rPr>
+        <w:t xml:space="preserve"> </w:t>
+      </w:r>
+      <w:r>
+        <w:rPr>
+          <w:rFonts w:hint="eastAsia"/>
+          <w:iCs/>
+        </w:rPr>
+        <w:t>仪表盘）</w:t>
+      </w:r>
+    </w:p>
+    <w:p>
+      <w:pPr>
+        <w:ind w:left="2100"/>
+        <w:rPr>
+          <w:iCs/>
+        </w:rPr>
+      </w:pPr>
+      <w:r>
+        <w:rPr>
+          <w:iCs/>
+        </w:rPr>
+        <w:t>7</w:t>
+      </w:r>
+      <w:r>
+        <w:rPr>
+          <w:rFonts w:hint="eastAsia"/>
+          <w:iCs/>
+        </w:rPr>
+        <w:t>、服务器内存使用情况</w:t>
+      </w:r>
+      <w:r>
+        <w:rPr>
+          <w:rFonts w:hint="eastAsia"/>
+          <w:iCs/>
+        </w:rPr>
+        <w:t>。</w:t>
+      </w:r>
+      <w:r>
+        <w:rPr>
+          <w:rFonts w:hint="eastAsia"/>
+          <w:iCs/>
+        </w:rPr>
+        <w:t>（</w:t>
+      </w:r>
+      <w:proofErr w:type="spellStart"/>
+      <w:r>
+        <w:rPr>
+          <w:rFonts w:hint="eastAsia"/>
+          <w:iCs/>
+        </w:rPr>
+        <w:t>echart</w:t>
+      </w:r>
+      <w:r>
+        <w:rPr>
+          <w:iCs/>
+        </w:rPr>
+        <w:t>s</w:t>
+      </w:r>
+      <w:proofErr w:type="spellEnd"/>
+      <w:r>
+        <w:rPr>
+          <w:rFonts w:hint="eastAsia"/>
+          <w:iCs/>
+        </w:rPr>
+        <w:t>饼图）</w:t>
+      </w:r>
+    </w:p>
+    <w:p>
+      <w:pPr>
+        <w:ind w:left="420"/>
+        <w:rPr>
+          <w:iCs/>
+        </w:rPr>
+      </w:pPr>
+      <w:r>
+        <w:rPr>
+          <w:iCs/>
+        </w:rPr>
+        <w:tab/>
+        <w:t xml:space="preserve">1.3.2 </w:t>
+      </w:r>
+      <w:r>
+        <w:rPr>
+          <w:rFonts w:hint="eastAsia"/>
+          <w:iCs/>
+        </w:rPr>
+        <w:t>用户列表</w:t>
+      </w:r>
+    </w:p>
+    <w:p>
+      <w:pPr>
+        <w:ind w:left="420"/>
+        <w:rPr>
+          <w:rFonts w:hint="eastAsia"/>
+          <w:iCs/>
+        </w:rPr>
+      </w:pPr>
+      <w:r>
+        <w:rPr>
+          <w:iCs/>
+        </w:rPr>
+        <w:tab/>
+      </w:r>
+      <w:r>
+        <w:rPr>
+          <w:iCs/>
+        </w:rPr>
+        <w:tab/>
+      </w:r>
+      <w:r>
+        <w:rPr>
+          <w:rFonts w:hint="eastAsia"/>
+          <w:iCs/>
+        </w:rPr>
+        <w:t>相关</w:t>
+      </w:r>
+      <w:r>
+        <w:rPr>
+          <w:iCs/>
+        </w:rPr>
+        <w:t>API：获取用户数据分析信息</w:t>
+      </w:r>
+    </w:p>
+    <w:p>
+      <w:pPr>
+        <w:ind w:left="420"/>
+        <w:rPr>
+          <w:iCs/>
+        </w:rPr>
+      </w:pPr>
+      <w:r>
+        <w:rPr>
+          <w:iCs/>
+        </w:rPr>
+        <w:tab/>
+      </w:r>
+      <w:r>
+        <w:rPr>
+          <w:iCs/>
+        </w:rPr>
+        <w:tab/>
+      </w:r>
+      <w:r>
+        <w:rPr>
+          <w:rFonts w:hint="eastAsia"/>
+          <w:iCs/>
+        </w:rPr>
+        <w:t>功能：接入园区网络所有用户（设备）的信息</w:t>
+      </w:r>
+      <w:r>
+        <w:rPr>
+          <w:rFonts w:hint="eastAsia"/>
+          <w:iCs/>
+        </w:rPr>
+        <w:t xml:space="preserve"> （</w:t>
+      </w:r>
+      <w:r>
+        <w:rPr>
+          <w:rFonts w:hint="eastAsia"/>
+        </w:rPr>
+        <w:t>对站点下的用户数据进行统</w:t>
+      </w:r>
+      <w:r>
+        <w:rPr>
+          <w:rFonts w:hint="eastAsia"/>
+        </w:rPr>
+        <w:lastRenderedPageBreak/>
+        <w:t>计和分析</w:t>
+      </w:r>
+      <w:r>
+        <w:rPr>
+          <w:rFonts w:hint="eastAsia"/>
+        </w:rPr>
+        <w:t>）</w:t>
+      </w:r>
+      <w:r>
+        <w:rPr>
+          <w:rFonts w:hint="eastAsia"/>
           <w:iCs/>
         </w:rPr>
         <w:t>.</w:t>
       </w:r>
+    </w:p>
+    <w:p>
+      <w:pPr>
+        <w:ind w:left="420"/>
+        <w:rPr>
+          <w:iCs/>
+        </w:rPr>
+      </w:pPr>
+      <w:r>
+        <w:rPr>
+          <w:iCs/>
+        </w:rPr>
+        <w:tab/>
+      </w:r>
+      <w:r>
+        <w:rPr>
+          <w:iCs/>
+        </w:rPr>
+        <w:tab/>
+      </w:r>
+      <w:r>
+        <w:rPr>
+          <w:rFonts w:hint="eastAsia"/>
+          <w:iCs/>
+        </w:rPr>
+        <w:t>展示内容</w:t>
+      </w:r>
+      <w:r>
+        <w:rPr>
+          <w:rFonts w:hint="eastAsia"/>
+          <w:iCs/>
+        </w:rPr>
+        <w:t>：</w:t>
+      </w:r>
+      <w:r>
+        <w:rPr>
+          <w:rFonts w:hint="eastAsia"/>
+          <w:iCs/>
+        </w:rPr>
+        <w:t>历史接入用户的概览以及详细信息</w:t>
+      </w:r>
       <w:r>
         <w:rPr>
           <w:rFonts w:hint="eastAsia"/>
@@ -2154,17 +2751,316 @@
       </w:r>
       <w:r>
         <w:rPr>
-          <w:iCs/>
-        </w:rPr>
-        <w:t>AP</w:t>
-      </w:r>
-      <w:r>
-        <w:rPr>
-          <w:rFonts w:hint="eastAsia"/>
-          <w:iCs/>
-        </w:rPr>
-        <w:t>数量；3</w:t>
-      </w:r>
+          <w:rFonts w:hint="eastAsia"/>
+          <w:iCs/>
+        </w:rPr>
+        <w:t>可以指定页码跳转</w:t>
+      </w:r>
+      <w:r>
+        <w:rPr>
+          <w:rFonts w:hint="eastAsia"/>
+          <w:iCs/>
+        </w:rPr>
+        <w:t>并且</w:t>
+      </w:r>
+      <w:r>
+        <w:rPr>
+          <w:rFonts w:hint="eastAsia"/>
+          <w:iCs/>
+        </w:rPr>
+        <w:t>能查看选中用户的轨迹路线</w:t>
+      </w:r>
+      <w:r>
+        <w:rPr>
+          <w:rFonts w:hint="eastAsia"/>
+          <w:iCs/>
+        </w:rPr>
+        <w:t>。</w:t>
+      </w:r>
+    </w:p>
+    <w:p>
+      <w:pPr>
+        <w:ind w:left="420"/>
+        <w:rPr>
+          <w:rFonts w:hint="eastAsia"/>
+          <w:iCs/>
+        </w:rPr>
+      </w:pPr>
+      <w:r>
+        <w:rPr>
+          <w:iCs/>
+        </w:rPr>
+        <w:tab/>
+      </w:r>
+      <w:r>
+        <w:rPr>
+          <w:iCs/>
+        </w:rPr>
+        <w:tab/>
+      </w:r>
+      <w:r>
+        <w:rPr>
+          <w:rFonts w:hint="eastAsia"/>
+          <w:iCs/>
+        </w:rPr>
+        <w:t>布局：表格展示概况、详细卡片展示单独用户的详细情况</w:t>
+      </w:r>
+      <w:r>
+        <w:rPr>
+          <w:rFonts w:hint="eastAsia"/>
+          <w:iCs/>
+        </w:rPr>
+        <w:t>、分页控制器（每页可选5</w:t>
+      </w:r>
+      <w:r>
+        <w:rPr>
+          <w:iCs/>
+        </w:rPr>
+        <w:t>,10,20,.40,100,200</w:t>
+      </w:r>
+      <w:r>
+        <w:rPr>
+          <w:rFonts w:hint="eastAsia"/>
+          <w:iCs/>
+        </w:rPr>
+        <w:t>）</w:t>
+      </w:r>
+    </w:p>
+    <w:p>
+      <w:pPr>
+        <w:ind w:left="420"/>
+        <w:rPr>
+          <w:iCs/>
+        </w:rPr>
+      </w:pPr>
+      <w:r>
+        <w:rPr>
+          <w:iCs/>
+        </w:rPr>
+        <w:tab/>
+      </w:r>
+      <w:r>
+        <w:rPr>
+          <w:iCs/>
+        </w:rPr>
+        <w:t xml:space="preserve">1.3.3 </w:t>
+      </w:r>
+      <w:r>
+        <w:rPr>
+          <w:rFonts w:hint="eastAsia"/>
+          <w:iCs/>
+        </w:rPr>
+        <w:t>健康度分析</w:t>
+      </w:r>
+    </w:p>
+    <w:p>
+      <w:pPr>
+        <w:ind w:left="420"/>
+        <w:rPr>
+          <w:iCs/>
+        </w:rPr>
+      </w:pPr>
+      <w:r>
+        <w:rPr>
+          <w:iCs/>
+        </w:rPr>
+        <w:tab/>
+      </w:r>
+      <w:r>
+        <w:rPr>
+          <w:iCs/>
+        </w:rPr>
+        <w:tab/>
+      </w:r>
+      <w:r>
+        <w:rPr>
+          <w:rFonts w:hint="eastAsia"/>
+          <w:iCs/>
+        </w:rPr>
+        <w:t>功能：展示园区站点接入信息</w:t>
+      </w:r>
+      <w:r>
+        <w:rPr>
+          <w:rFonts w:hint="eastAsia"/>
+          <w:iCs/>
+        </w:rPr>
+        <w:t>以及各种健康度指标。</w:t>
+      </w:r>
+    </w:p>
+    <w:p>
+      <w:pPr>
+        <w:ind w:left="420"/>
+        <w:rPr>
+          <w:iCs/>
+        </w:rPr>
+      </w:pPr>
+      <w:r>
+        <w:rPr>
+          <w:iCs/>
+        </w:rPr>
+        <w:tab/>
+      </w:r>
+      <w:r>
+        <w:rPr>
+          <w:iCs/>
+        </w:rPr>
+        <w:tab/>
+      </w:r>
+      <w:r>
+        <w:rPr>
+          <w:rFonts w:hint="eastAsia"/>
+          <w:iCs/>
+        </w:rPr>
+        <w:t>展示内容：漫游达标率、信号干扰、接入耗时、接入成功率等。</w:t>
+      </w:r>
+    </w:p>
+    <w:p>
+      <w:pPr>
+        <w:ind w:left="420"/>
+        <w:rPr>
+          <w:iCs/>
+        </w:rPr>
+      </w:pPr>
+      <w:r>
+        <w:rPr>
+          <w:iCs/>
+        </w:rPr>
+        <w:tab/>
+        <w:t xml:space="preserve">1.3.4 </w:t>
+      </w:r>
+      <w:r>
+        <w:rPr>
+          <w:rFonts w:hint="eastAsia"/>
+          <w:iCs/>
+        </w:rPr>
+        <w:t>位置地图（热力图）</w:t>
+      </w:r>
+    </w:p>
+    <w:p>
+      <w:pPr>
+        <w:ind w:left="420"/>
+        <w:rPr>
+          <w:rFonts w:hint="eastAsia"/>
+          <w:iCs/>
+        </w:rPr>
+      </w:pPr>
+      <w:r>
+        <w:rPr>
+          <w:iCs/>
+        </w:rPr>
+        <w:tab/>
+      </w:r>
+      <w:r>
+        <w:rPr>
+          <w:iCs/>
+        </w:rPr>
+        <w:tab/>
+      </w:r>
+      <w:r>
+        <w:rPr>
+          <w:rFonts w:hint="eastAsia"/>
+        </w:rPr>
+        <w:t>相关A</w:t>
+      </w:r>
+      <w:r>
+        <w:t>PI</w:t>
+      </w:r>
+      <w:r>
+        <w:rPr>
+          <w:rFonts w:hint="eastAsia"/>
+        </w:rPr>
+        <w:t>：取热力图</w:t>
+      </w:r>
+    </w:p>
+    <w:p>
+      <w:pPr>
+        <w:rPr>
+          <w:iCs/>
+        </w:rPr>
+      </w:pPr>
+      <w:r>
+        <w:rPr>
+          <w:iCs/>
+        </w:rPr>
+        <w:tab/>
+      </w:r>
+      <w:r>
+        <w:rPr>
+          <w:iCs/>
+        </w:rPr>
+        <w:tab/>
+      </w:r>
+      <w:r>
+        <w:rPr>
+          <w:iCs/>
+        </w:rPr>
+        <w:tab/>
+      </w:r>
+      <w:r>
+        <w:rPr>
+          <w:rFonts w:hint="eastAsia"/>
+          <w:iCs/>
+        </w:rPr>
+        <w:t>数据处理方法（二选一）：</w:t>
+      </w:r>
+    </w:p>
+    <w:p>
+      <w:pPr>
+        <w:ind w:leftChars="700" w:left="1470"/>
+        <w:rPr>
+          <w:iCs/>
+        </w:rPr>
+      </w:pPr>
+      <w:r>
+        <w:rPr>
+          <w:iCs/>
+        </w:rPr>
+        <w:t>1.</w:t>
+      </w:r>
+      <w:r>
+        <w:rPr>
+          <w:iCs/>
+        </w:rPr>
+        <w:tab/>
+        <w:t>直接计算映射权重：(count – 最小count) / (最大count – 最小count)</w:t>
+      </w:r>
+    </w:p>
+    <w:p>
+      <w:pPr>
+        <w:ind w:leftChars="700" w:left="1470"/>
+        <w:rPr>
+          <w:iCs/>
+        </w:rPr>
+      </w:pPr>
+      <w:r>
+        <w:rPr>
+          <w:iCs/>
+        </w:rPr>
+        <w:t>2.</w:t>
+      </w:r>
+      <w:r>
+        <w:rPr>
+          <w:iCs/>
+        </w:rPr>
+        <w:tab/>
+        <w:t>选择性精准扶贫法：</w:t>
+      </w:r>
+    </w:p>
+    <w:p>
+      <w:pPr>
+        <w:ind w:leftChars="800" w:left="1680"/>
+        <w:rPr>
+          <w:iCs/>
+        </w:rPr>
+      </w:pPr>
+      <w:proofErr w:type="spellStart"/>
+      <w:r>
+        <w:rPr>
+          <w:iCs/>
+        </w:rPr>
+        <w:t>i</w:t>
+      </w:r>
+      <w:proofErr w:type="spellEnd"/>
       <w:r>
         <w:rPr>
           <w:iCs/>
@@ -2173,38 +3069,1005 @@
       </w:r>
       <w:r>
         <w:rPr>
-          <w:rFonts w:hint="eastAsia"/>
-          <w:iCs/>
-        </w:rPr>
-        <w:t>、历史接入设备数量；4、登录</w:t>
-      </w:r>
-      <w:r>
-        <w:rPr>
-          <w:rFonts w:hint="eastAsia"/>
+          <w:iCs/>
+        </w:rPr>
+        <w:tab/>
+        <w:t>定义：</w:t>
+      </w:r>
+    </w:p>
+    <w:p>
+      <w:pPr>
+        <w:ind w:leftChars="900" w:left="1890"/>
+        <w:rPr>
+          <w:iCs/>
+        </w:rPr>
+      </w:pPr>
+      <w:r>
+        <w:rPr>
+          <w:iCs/>
+        </w:rPr>
+        <w:t>1.</w:t>
+      </w:r>
+      <w:r>
+        <w:rPr>
+          <w:iCs/>
+        </w:rPr>
+        <w:tab/>
+        <w:t>太</w:t>
+      </w:r>
+      <w:r>
+        <w:rPr>
+          <w:rFonts w:hint="eastAsia"/>
+          <w:iCs/>
+        </w:rPr>
+        <w:t>小</w:t>
+      </w:r>
+      <w:r>
+        <w:rPr>
+          <w:iCs/>
+        </w:rPr>
+        <w:t>：值小于平均值的5%</w:t>
+      </w:r>
+    </w:p>
+    <w:p>
+      <w:pPr>
+        <w:ind w:leftChars="900" w:left="1890"/>
+        <w:rPr>
+          <w:iCs/>
+        </w:rPr>
+      </w:pPr>
+      <w:r>
+        <w:rPr>
+          <w:iCs/>
+        </w:rPr>
+        <w:t>2.</w:t>
+      </w:r>
+      <w:r>
+        <w:rPr>
+          <w:iCs/>
+        </w:rPr>
+        <w:tab/>
+        <w:t>一般</w:t>
+      </w:r>
+      <w:r>
+        <w:rPr>
+          <w:rFonts w:hint="eastAsia"/>
+          <w:iCs/>
+        </w:rPr>
+        <w:t>小</w:t>
+      </w:r>
+      <w:r>
+        <w:rPr>
+          <w:iCs/>
+        </w:rPr>
+        <w:t>：值大于平均值5%但小于15%</w:t>
+      </w:r>
+    </w:p>
+    <w:p>
+      <w:pPr>
+        <w:ind w:leftChars="800" w:left="1680"/>
+        <w:rPr>
+          <w:iCs/>
+        </w:rPr>
+      </w:pPr>
+      <w:r>
+        <w:rPr>
+          <w:iCs/>
+        </w:rPr>
+        <w:t>ii.</w:t>
+      </w:r>
+      <w:r>
+        <w:rPr>
+          <w:iCs/>
+        </w:rPr>
+        <w:tab/>
+        <w:t>处理：</w:t>
+      </w:r>
+    </w:p>
+    <w:p>
+      <w:pPr>
+        <w:ind w:leftChars="900" w:left="1890"/>
+        <w:rPr>
+          <w:iCs/>
+        </w:rPr>
+      </w:pPr>
+      <w:r>
+        <w:rPr>
+          <w:iCs/>
+        </w:rPr>
+        <w:t>1.</w:t>
+      </w:r>
+      <w:r>
+        <w:rPr>
+          <w:iCs/>
+        </w:rPr>
+        <w:tab/>
+      </w:r>
+      <w:proofErr w:type="gramStart"/>
+      <w:r>
+        <w:rPr>
+          <w:iCs/>
+        </w:rPr>
+        <w:t>若数据</w:t>
+      </w:r>
+      <w:proofErr w:type="gramEnd"/>
+      <w:r>
+        <w:rPr>
+          <w:iCs/>
+        </w:rPr>
+        <w:t>太</w:t>
+      </w:r>
+      <w:r>
+        <w:rPr>
+          <w:rFonts w:hint="eastAsia"/>
+          <w:iCs/>
+        </w:rPr>
+        <w:t>小</w:t>
+      </w:r>
+      <w:r>
+        <w:rPr>
+          <w:iCs/>
+        </w:rPr>
+        <w:t>，则丢弃</w:t>
+      </w:r>
+    </w:p>
+    <w:p>
+      <w:pPr>
+        <w:ind w:leftChars="900" w:left="1890"/>
+        <w:rPr>
+          <w:iCs/>
+        </w:rPr>
+      </w:pPr>
+      <w:r>
+        <w:rPr>
+          <w:iCs/>
+        </w:rPr>
+        <w:t>2.</w:t>
+      </w:r>
+      <w:r>
+        <w:rPr>
+          <w:iCs/>
+        </w:rPr>
+        <w:tab/>
+      </w:r>
+      <w:proofErr w:type="gramStart"/>
+      <w:r>
+        <w:rPr>
+          <w:iCs/>
+        </w:rPr>
+        <w:t>若数据</w:t>
+      </w:r>
+      <w:proofErr w:type="gramEnd"/>
+      <w:r>
+        <w:rPr>
+          <w:iCs/>
+        </w:rPr>
+        <w:t>一般</w:t>
+      </w:r>
+      <w:r>
+        <w:rPr>
+          <w:rFonts w:hint="eastAsia"/>
+          <w:iCs/>
+        </w:rPr>
+        <w:t>小</w:t>
+      </w:r>
+      <w:r>
+        <w:rPr>
+          <w:iCs/>
+        </w:rPr>
+        <w:t>，映射权重设为平均值的50% + 原值</w:t>
+      </w:r>
+    </w:p>
+    <w:p>
+      <w:pPr>
+        <w:ind w:leftChars="900" w:left="1890"/>
+        <w:rPr>
+          <w:iCs/>
+        </w:rPr>
+      </w:pPr>
+      <w:r>
+        <w:rPr>
+          <w:iCs/>
+        </w:rPr>
+        <w:t>3.</w:t>
+      </w:r>
+      <w:r>
+        <w:rPr>
+          <w:iCs/>
+        </w:rPr>
+        <w:tab/>
+        <w:t>其他情况映射权重与原值相同</w:t>
+      </w:r>
+    </w:p>
+    <w:p>
+      <w:pPr>
+        <w:rPr>
+          <w:iCs/>
+        </w:rPr>
+      </w:pPr>
+      <w:r>
+        <w:rPr>
+          <w:iCs/>
+        </w:rPr>
+        <w:tab/>
+      </w:r>
+      <w:r>
+        <w:rPr>
+          <w:iCs/>
+        </w:rPr>
+        <w:tab/>
+        <w:t>1.3.5</w:t>
+      </w:r>
+      <w:r>
+        <w:rPr>
+          <w:rFonts w:hint="eastAsia"/>
+          <w:iCs/>
+        </w:rPr>
+        <w:t>用户轨迹图</w:t>
+      </w:r>
+    </w:p>
+    <w:p>
+      <w:pPr>
+        <w:rPr>
+          <w:iCs/>
+        </w:rPr>
+      </w:pPr>
+      <w:r>
+        <w:rPr>
+          <w:iCs/>
+        </w:rPr>
+        <w:tab/>
+      </w:r>
+      <w:r>
+        <w:rPr>
+          <w:iCs/>
+        </w:rPr>
+        <w:tab/>
+      </w:r>
+      <w:r>
+        <w:rPr>
+          <w:iCs/>
+        </w:rPr>
+        <w:tab/>
+      </w:r>
+      <w:r>
+        <w:rPr>
+          <w:rFonts w:hint="eastAsia"/>
+          <w:iCs/>
+        </w:rPr>
+        <w:t>功能：</w:t>
+      </w:r>
+      <w:r>
+        <w:rPr>
+          <w:rFonts w:hint="eastAsia"/>
+          <w:iCs/>
+        </w:rPr>
+        <w:t>查看用户的园区内的移动轨迹。</w:t>
+      </w:r>
+    </w:p>
+    <w:p>
+      <w:pPr>
+        <w:rPr>
+          <w:iCs/>
+        </w:rPr>
+      </w:pPr>
+      <w:r>
+        <w:rPr>
+          <w:iCs/>
+        </w:rPr>
+        <w:tab/>
+      </w:r>
+      <w:r>
+        <w:rPr>
+          <w:iCs/>
+        </w:rPr>
+        <w:tab/>
+      </w:r>
+      <w:r>
+        <w:rPr>
+          <w:iCs/>
+        </w:rPr>
+        <w:tab/>
+      </w:r>
+      <w:r>
+        <w:rPr>
+          <w:rFonts w:hint="eastAsia"/>
+          <w:iCs/>
+        </w:rPr>
+        <w:t>展示内容：</w:t>
+      </w:r>
+    </w:p>
+    <w:p>
+      <w:pPr>
+        <w:ind w:left="1680" w:firstLine="420"/>
+        <w:rPr>
+          <w:iCs/>
+        </w:rPr>
+      </w:pPr>
+      <w:r>
+        <w:rPr>
+          <w:rFonts w:hint="eastAsia"/>
+          <w:iCs/>
+        </w:rPr>
+        <w:t>1</w:t>
+      </w:r>
+      <w:r>
+        <w:rPr>
+          <w:iCs/>
+        </w:rPr>
+        <w:t xml:space="preserve">. </w:t>
+      </w:r>
+      <w:r>
+        <w:rPr>
+          <w:rFonts w:hint="eastAsia"/>
+          <w:iCs/>
+        </w:rPr>
+        <w:t>显示a</w:t>
+      </w:r>
+      <w:r>
+        <w:rPr>
+          <w:iCs/>
+        </w:rPr>
+        <w:t>p</w:t>
+      </w:r>
+      <w:r>
+        <w:rPr>
+          <w:rFonts w:hint="eastAsia"/>
+          <w:iCs/>
+        </w:rPr>
+        <w:t>节点信息</w:t>
+      </w:r>
+    </w:p>
+    <w:p>
+      <w:pPr>
+        <w:rPr>
+          <w:iCs/>
+        </w:rPr>
+      </w:pPr>
+      <w:r>
+        <w:rPr>
+          <w:iCs/>
+        </w:rPr>
+        <w:tab/>
+      </w:r>
+      <w:r>
+        <w:rPr>
+          <w:iCs/>
+        </w:rPr>
+        <w:tab/>
+      </w:r>
+      <w:r>
+        <w:rPr>
+          <w:iCs/>
+        </w:rPr>
+        <w:tab/>
+      </w:r>
+      <w:r>
+        <w:rPr>
+          <w:iCs/>
+        </w:rPr>
+        <w:tab/>
+      </w:r>
+      <w:r>
+        <w:rPr>
+          <w:iCs/>
+        </w:rPr>
+        <w:tab/>
+        <w:t xml:space="preserve">2. </w:t>
+      </w:r>
+      <w:r>
+        <w:rPr>
+          <w:rFonts w:hint="eastAsia"/>
+          <w:iCs/>
+        </w:rPr>
+        <w:t>显示a</w:t>
+      </w:r>
+      <w:r>
+        <w:rPr>
+          <w:iCs/>
+        </w:rPr>
+        <w:t>p</w:t>
+      </w:r>
+      <w:r>
+        <w:rPr>
+          <w:rFonts w:hint="eastAsia"/>
+          <w:iCs/>
+        </w:rPr>
+        <w:t>节点健康信息（绿色、黄色、红色表示）</w:t>
+      </w:r>
+    </w:p>
+    <w:p>
+      <w:pPr>
+        <w:rPr>
+          <w:iCs/>
+        </w:rPr>
+      </w:pPr>
+      <w:r>
+        <w:rPr>
+          <w:iCs/>
+        </w:rPr>
+        <w:tab/>
+      </w:r>
+      <w:r>
+        <w:rPr>
+          <w:iCs/>
+        </w:rPr>
+        <w:tab/>
+      </w:r>
+      <w:r>
+        <w:rPr>
+          <w:iCs/>
+        </w:rPr>
+        <w:tab/>
+      </w:r>
+      <w:r>
+        <w:rPr>
+          <w:iCs/>
+        </w:rPr>
+        <w:tab/>
+      </w:r>
+      <w:r>
+        <w:rPr>
+          <w:iCs/>
+        </w:rPr>
+        <w:tab/>
+        <w:t xml:space="preserve">3. </w:t>
+      </w:r>
+      <w:r>
+        <w:rPr>
+          <w:rFonts w:hint="eastAsia"/>
+          <w:iCs/>
+        </w:rPr>
+        <w:t>显示用户的移动轨迹</w:t>
+      </w:r>
+    </w:p>
+    <w:p>
+      <w:pPr>
+        <w:rPr>
+          <w:iCs/>
+        </w:rPr>
+      </w:pPr>
+      <w:r>
+        <w:rPr>
+          <w:iCs/>
+        </w:rPr>
+        <w:tab/>
+      </w:r>
+      <w:r>
+        <w:rPr>
+          <w:iCs/>
+        </w:rPr>
+        <w:tab/>
+        <w:t xml:space="preserve">1.3.6 </w:t>
+      </w:r>
+      <w:r>
+        <w:rPr>
+          <w:rFonts w:hint="eastAsia"/>
+          <w:iCs/>
+        </w:rPr>
+        <w:t>日志分析</w:t>
+      </w:r>
+    </w:p>
+    <w:p>
+      <w:pPr>
+        <w:rPr>
+          <w:iCs/>
+        </w:rPr>
+      </w:pPr>
+      <w:r>
+        <w:rPr>
+          <w:iCs/>
+        </w:rPr>
+        <w:tab/>
+      </w:r>
+      <w:r>
+        <w:rPr>
+          <w:iCs/>
+        </w:rPr>
+        <w:tab/>
+      </w:r>
+      <w:r>
+        <w:rPr>
+          <w:iCs/>
+        </w:rPr>
+        <w:tab/>
+      </w:r>
+      <w:r>
+        <w:rPr>
+          <w:rFonts w:hint="eastAsia"/>
+          <w:iCs/>
+        </w:rPr>
+        <w:t>功能：查看选择站点的详细日志信息</w:t>
+      </w:r>
+    </w:p>
+    <w:p>
+      <w:pPr>
+        <w:rPr>
+          <w:iCs/>
+        </w:rPr>
+      </w:pPr>
+      <w:r>
+        <w:rPr>
+          <w:iCs/>
+        </w:rPr>
+        <w:tab/>
+      </w:r>
+      <w:r>
+        <w:rPr>
+          <w:iCs/>
+        </w:rPr>
+        <w:tab/>
+      </w:r>
+      <w:r>
+        <w:rPr>
+          <w:iCs/>
+        </w:rPr>
+        <w:tab/>
+      </w:r>
+      <w:r>
+        <w:rPr>
+          <w:rFonts w:hint="eastAsia"/>
+          <w:iCs/>
+        </w:rPr>
+        <w:t>内容：各个时刻的关联总数、关联成功数、关联失败数、认证通过数、认证失败数、D</w:t>
+      </w:r>
+      <w:r>
+        <w:rPr>
+          <w:iCs/>
+        </w:rPr>
+        <w:t>HCP</w:t>
+      </w:r>
+      <w:r>
+        <w:rPr>
+          <w:rFonts w:hint="eastAsia"/>
+          <w:iCs/>
+        </w:rPr>
+        <w:t>成功数、D</w:t>
+      </w:r>
+      <w:r>
+        <w:rPr>
+          <w:iCs/>
+        </w:rPr>
+        <w:t>HCP</w:t>
+      </w:r>
+      <w:r>
+        <w:rPr>
+          <w:rFonts w:hint="eastAsia"/>
+          <w:iCs/>
+        </w:rPr>
+        <w:t>失败数等信息</w:t>
+      </w:r>
+    </w:p>
+    <w:p>
+      <w:pPr>
+        <w:rPr>
+          <w:iCs/>
+        </w:rPr>
+      </w:pPr>
+      <w:r>
+        <w:rPr>
+          <w:iCs/>
+        </w:rPr>
+        <w:tab/>
+      </w:r>
+      <w:r>
+        <w:rPr>
+          <w:iCs/>
+        </w:rPr>
+        <w:tab/>
+      </w:r>
+      <w:r>
+        <w:rPr>
+          <w:iCs/>
+        </w:rPr>
+        <w:tab/>
+      </w:r>
+      <w:r>
+        <w:rPr>
+          <w:rFonts w:hint="eastAsia"/>
+          <w:iCs/>
+        </w:rPr>
+        <w:t>布局：表格</w:t>
+      </w:r>
+      <w:r>
+        <w:rPr>
+          <w:rFonts w:hint="eastAsia"/>
+          <w:iCs/>
+        </w:rPr>
+        <w:t>展示，内容作为表格的字段</w:t>
+      </w:r>
+    </w:p>
+    <w:p>
+      <w:pPr>
+        <w:rPr>
+          <w:iCs/>
+        </w:rPr>
+      </w:pPr>
+      <w:r>
+        <w:rPr>
+          <w:iCs/>
+        </w:rPr>
+        <w:tab/>
+      </w:r>
+      <w:r>
+        <w:rPr>
+          <w:iCs/>
+        </w:rPr>
+        <w:tab/>
+        <w:t xml:space="preserve">1.3.7 </w:t>
+      </w:r>
+      <w:r>
+        <w:rPr>
+          <w:rFonts w:hint="eastAsia"/>
+          <w:iCs/>
+        </w:rPr>
+        <w:t>账号管理</w:t>
+      </w:r>
+    </w:p>
+    <w:p>
+      <w:pPr>
+        <w:rPr>
+          <w:iCs/>
+        </w:rPr>
+      </w:pPr>
+      <w:r>
+        <w:rPr>
+          <w:iCs/>
+        </w:rPr>
+        <w:tab/>
+      </w:r>
+      <w:r>
+        <w:rPr>
+          <w:iCs/>
+        </w:rPr>
+        <w:tab/>
+      </w:r>
+      <w:r>
+        <w:rPr>
+          <w:iCs/>
+        </w:rPr>
+        <w:tab/>
+      </w:r>
+      <w:r>
+        <w:rPr>
+          <w:rFonts w:hint="eastAsia"/>
+          <w:iCs/>
+        </w:rPr>
+        <w:t>功能：查看S</w:t>
+      </w:r>
+      <w:r>
+        <w:rPr>
+          <w:iCs/>
+        </w:rPr>
+        <w:t>DN</w:t>
+      </w:r>
+      <w:r>
+        <w:rPr>
+          <w:rFonts w:hint="eastAsia"/>
+          <w:iCs/>
+        </w:rPr>
+        <w:t>系统平台的账号以及管理相关账号的权限，登录状态</w:t>
+      </w:r>
+      <w:r>
+        <w:rPr>
+          <w:rFonts w:hint="eastAsia"/>
+          <w:iCs/>
+        </w:rPr>
+        <w:t>和新增、删除账号等功能。</w:t>
+      </w:r>
+    </w:p>
+    <w:p>
+      <w:pPr>
+        <w:rPr>
+          <w:iCs/>
+        </w:rPr>
+      </w:pPr>
+      <w:r>
+        <w:rPr>
+          <w:iCs/>
+        </w:rPr>
+        <w:tab/>
+      </w:r>
+      <w:r>
+        <w:rPr>
+          <w:iCs/>
+        </w:rPr>
+        <w:tab/>
+      </w:r>
+      <w:r>
+        <w:rPr>
+          <w:iCs/>
+        </w:rPr>
+        <w:tab/>
+      </w:r>
+      <w:r>
+        <w:rPr>
+          <w:rFonts w:hint="eastAsia"/>
+          <w:iCs/>
+        </w:rPr>
+        <w:t>布局： 表格布局，账号状态用check</w:t>
+      </w:r>
+      <w:r>
+        <w:rPr>
+          <w:iCs/>
+        </w:rPr>
+        <w:t xml:space="preserve"> </w:t>
+      </w:r>
+      <w:r>
+        <w:rPr>
+          <w:rFonts w:hint="eastAsia"/>
+          <w:iCs/>
+        </w:rPr>
+        <w:t>button控制开关（开表示可登录，关表示不可登录）</w:t>
+      </w:r>
+      <w:r>
+        <w:rPr>
+          <w:rFonts w:hint="eastAsia"/>
+          <w:iCs/>
+        </w:rPr>
+        <w:t>。</w:t>
+      </w:r>
+    </w:p>
+    <w:p>
+      <w:pPr>
+        <w:rPr>
+          <w:iCs/>
+        </w:rPr>
+      </w:pPr>
+      <w:r>
+        <w:rPr>
+          <w:iCs/>
+        </w:rPr>
+        <w:t xml:space="preserve">2. </w:t>
+      </w:r>
+      <w:r>
+        <w:rPr>
+          <w:rFonts w:hint="eastAsia"/>
+          <w:iCs/>
+        </w:rPr>
+        <w:t xml:space="preserve">后端设计 </w:t>
+      </w:r>
+    </w:p>
+    <w:p>
+      <w:pPr>
+        <w:rPr>
+          <w:iCs/>
+        </w:rPr>
+      </w:pPr>
+      <w:r>
+        <w:rPr>
+          <w:iCs/>
+        </w:rPr>
+        <w:t xml:space="preserve">2.1 </w:t>
+      </w:r>
+      <w:r>
+        <w:rPr>
+          <w:rFonts w:hint="eastAsia"/>
+          <w:iCs/>
+        </w:rPr>
+        <w:t>模块设计</w:t>
+      </w:r>
+    </w:p>
+    <w:p>
+      <w:pPr>
+        <w:rPr>
+          <w:rFonts w:hint="eastAsia"/>
+          <w:iCs/>
+        </w:rPr>
+      </w:pPr>
+      <w:r>
+        <w:rPr>
+          <w:iCs/>
+        </w:rPr>
+        <w:tab/>
+      </w:r>
+      <w:r>
+        <w:rPr>
+          <w:rFonts w:hint="eastAsia"/>
+          <w:iCs/>
+        </w:rPr>
+        <w:t>后端系统采用工厂模式，各模块如下设计：</w:t>
+      </w:r>
+    </w:p>
+    <w:p>
+      <w:pPr>
+        <w:ind w:leftChars="300" w:left="630"/>
+        <w:rPr>
+          <w:iCs/>
+        </w:rPr>
+      </w:pPr>
+      <w:r>
+        <w:rPr>
+          <w:iCs/>
+        </w:rPr>
+        <w:tab/>
+      </w:r>
+      <w:r>
+        <w:rPr>
+          <w:iCs/>
+        </w:rPr>
+        <w:t xml:space="preserve">1. </w:t>
+      </w:r>
+      <w:r>
+        <w:rPr>
+          <w:rFonts w:hint="eastAsia"/>
+          <w:iCs/>
+        </w:rPr>
+        <w:t>蓝图模块（Blueprints）</w:t>
+      </w:r>
+    </w:p>
+    <w:p>
+      <w:pPr>
+        <w:ind w:leftChars="300" w:left="630"/>
+        <w:rPr>
+          <w:iCs/>
+        </w:rPr>
+      </w:pPr>
+      <w:r>
+        <w:rPr>
+          <w:iCs/>
+        </w:rPr>
+        <w:tab/>
+        <w:t xml:space="preserve">2. </w:t>
+      </w:r>
+      <w:r>
+        <w:rPr>
+          <w:rFonts w:hint="eastAsia"/>
+          <w:iCs/>
+        </w:rPr>
+        <w:t>模型模块（Models）</w:t>
+      </w:r>
+    </w:p>
+    <w:p>
+      <w:pPr>
+        <w:ind w:leftChars="300" w:left="630"/>
+        <w:rPr>
+          <w:iCs/>
+        </w:rPr>
+      </w:pPr>
+      <w:r>
+        <w:rPr>
+          <w:iCs/>
+        </w:rPr>
+        <w:tab/>
+        <w:t xml:space="preserve">3. </w:t>
+      </w:r>
+      <w:r>
+        <w:rPr>
+          <w:rFonts w:hint="eastAsia"/>
+          <w:iCs/>
+        </w:rPr>
+        <w:t>验证模块（Schemas）</w:t>
+      </w:r>
+    </w:p>
+    <w:p>
+      <w:pPr>
+        <w:ind w:leftChars="300" w:left="630"/>
+        <w:rPr>
+          <w:iCs/>
+        </w:rPr>
+      </w:pPr>
+      <w:r>
+        <w:rPr>
+          <w:iCs/>
+        </w:rPr>
+        <w:tab/>
+        <w:t xml:space="preserve">4. </w:t>
+      </w:r>
+      <w:r>
+        <w:rPr>
+          <w:rFonts w:hint="eastAsia"/>
+          <w:iCs/>
+        </w:rPr>
+        <w:t>爬虫模块（Crawlers</w:t>
+      </w:r>
+      <w:r>
+        <w:rPr>
+          <w:iCs/>
+        </w:rPr>
+        <w:t>）</w:t>
+      </w:r>
+    </w:p>
+    <w:p>
+      <w:pPr>
+        <w:ind w:leftChars="300" w:left="630"/>
+        <w:rPr>
+          <w:iCs/>
+        </w:rPr>
+      </w:pPr>
+      <w:r>
+        <w:rPr>
+          <w:iCs/>
+        </w:rPr>
+        <w:tab/>
+        <w:t xml:space="preserve">5. </w:t>
+      </w:r>
+      <w:r>
+        <w:rPr>
+          <w:rFonts w:hint="eastAsia"/>
+          <w:iCs/>
+        </w:rPr>
+        <w:t>错误处理模块（E</w:t>
+      </w:r>
+      <w:r>
+        <w:rPr>
+          <w:iCs/>
+        </w:rPr>
+        <w:t>xceptions</w:t>
+      </w:r>
+      <w:r>
+        <w:rPr>
+          <w:rFonts w:hint="eastAsia"/>
+          <w:iCs/>
+        </w:rPr>
+        <w:t>）</w:t>
+      </w:r>
+    </w:p>
+    <w:p>
+      <w:pPr>
+        <w:ind w:leftChars="300" w:left="630"/>
+        <w:rPr>
+          <w:iCs/>
+        </w:rPr>
+      </w:pPr>
+      <w:r>
+        <w:rPr>
           <w:iCs/>
         </w:rPr>
         <w:lastRenderedPageBreak/>
-        <w:t>用户信息；</w:t>
-      </w:r>
-      <w:r>
-        <w:rPr>
-          <w:iCs/>
-        </w:rPr>
-        <w:t>5</w:t>
-      </w:r>
-      <w:r>
-        <w:rPr>
-          <w:rFonts w:hint="eastAsia"/>
-          <w:iCs/>
-        </w:rPr>
-        <w:t>、接入失败信息；6、站点总速率；7、</w:t>
-      </w:r>
-      <w:r>
-        <w:rPr>
-          <w:rFonts w:hint="eastAsia"/>
-          <w:iCs/>
-        </w:rPr>
-        <w:t>站点状态概览；8、服务器</w:t>
+        <w:tab/>
+        <w:t xml:space="preserve">6. </w:t>
+      </w:r>
+      <w:r>
+        <w:rPr>
+          <w:rFonts w:hint="eastAsia"/>
+          <w:iCs/>
+        </w:rPr>
+        <w:t>日志模块（Logger）</w:t>
+      </w:r>
+    </w:p>
+    <w:p>
+      <w:pPr>
+        <w:ind w:leftChars="300" w:left="630"/>
+        <w:rPr>
+          <w:iCs/>
+        </w:rPr>
+      </w:pPr>
+      <w:r>
+        <w:rPr>
+          <w:iCs/>
+        </w:rPr>
+        <w:tab/>
+        <w:t>7.</w:t>
+      </w:r>
+      <w:r>
+        <w:rPr>
+          <w:rFonts w:hint="eastAsia"/>
+          <w:iCs/>
+        </w:rPr>
+        <w:t xml:space="preserve"> 配置模块（Settings）</w:t>
+      </w:r>
+    </w:p>
+    <w:p>
+      <w:pPr>
+        <w:ind w:leftChars="300" w:left="630"/>
+        <w:rPr>
+          <w:iCs/>
+        </w:rPr>
+      </w:pPr>
+      <w:r>
+        <w:rPr>
+          <w:iCs/>
+        </w:rPr>
+        <w:tab/>
+        <w:t xml:space="preserve">8. </w:t>
+      </w:r>
+      <w:r>
+        <w:rPr>
+          <w:rFonts w:hint="eastAsia"/>
+          <w:iCs/>
+        </w:rPr>
+        <w:t>辅助函数模块（</w:t>
       </w:r>
       <w:proofErr w:type="spellStart"/>
       <w:r>
@@ -2212,13 +4075,7 @@
           <w:rFonts w:hint="eastAsia"/>
           <w:iCs/>
         </w:rPr>
-        <w:t>c</w:t>
-      </w:r>
-      <w:r>
-        <w:rPr>
-          <w:iCs/>
-        </w:rPr>
-        <w:t>pu</w:t>
+        <w:t>Utils</w:t>
       </w:r>
       <w:proofErr w:type="spellEnd"/>
       <w:r>
@@ -2226,20 +4083,805 @@
           <w:rFonts w:hint="eastAsia"/>
           <w:iCs/>
         </w:rPr>
-        <w:t>使用情况；</w:t>
-      </w:r>
-      <w:r>
-        <w:rPr>
-          <w:iCs/>
-        </w:rPr>
-        <w:t>9</w:t>
-      </w:r>
-      <w:r>
-        <w:rPr>
-          <w:rFonts w:hint="eastAsia"/>
-          <w:iCs/>
-        </w:rPr>
-        <w:t>、服务器内存使用情况</w:t>
+        <w:t>）</w:t>
+      </w:r>
+    </w:p>
+    <w:p>
+      <w:pPr>
+        <w:rPr>
+          <w:iCs/>
+        </w:rPr>
+      </w:pPr>
+      <w:r>
+        <w:rPr>
+          <w:iCs/>
+        </w:rPr>
+        <w:t xml:space="preserve">2.2 </w:t>
+      </w:r>
+      <w:r>
+        <w:rPr>
+          <w:rFonts w:hint="eastAsia"/>
+          <w:iCs/>
+        </w:rPr>
+        <w:t>爬虫系统设计：</w:t>
+      </w:r>
+    </w:p>
+    <w:p>
+      <w:pPr>
+        <w:rPr>
+          <w:iCs/>
+        </w:rPr>
+      </w:pPr>
+      <w:r>
+        <w:rPr>
+          <w:iCs/>
+        </w:rPr>
+        <w:tab/>
+        <w:t xml:space="preserve">1. </w:t>
+      </w:r>
+      <w:r>
+        <w:rPr>
+          <w:rFonts w:hint="eastAsia"/>
+          <w:iCs/>
+        </w:rPr>
+        <w:t>基础crawler</w:t>
+      </w:r>
+    </w:p>
+    <w:p>
+      <w:pPr>
+        <w:rPr>
+          <w:iCs/>
+        </w:rPr>
+      </w:pPr>
+      <w:r>
+        <w:rPr>
+          <w:iCs/>
+        </w:rPr>
+        <w:tab/>
+      </w:r>
+      <w:r>
+        <w:rPr>
+          <w:iCs/>
+        </w:rPr>
+        <w:tab/>
+      </w:r>
+      <w:r>
+        <w:rPr>
+          <w:rFonts w:hint="eastAsia"/>
+          <w:iCs/>
+        </w:rPr>
+        <w:t>功能：</w:t>
+      </w:r>
+      <w:r>
+        <w:rPr>
+          <w:rFonts w:hint="eastAsia"/>
+          <w:iCs/>
+        </w:rPr>
+        <w:t>请求华为A</w:t>
+      </w:r>
+      <w:r>
+        <w:rPr>
+          <w:iCs/>
+        </w:rPr>
+        <w:t>PI</w:t>
+      </w:r>
+      <w:r>
+        <w:rPr>
+          <w:rFonts w:hint="eastAsia"/>
+          <w:iCs/>
+        </w:rPr>
+        <w:t>，获取原始数据（raw</w:t>
+      </w:r>
+      <w:r>
+        <w:rPr>
+          <w:iCs/>
+        </w:rPr>
+        <w:t xml:space="preserve"> </w:t>
+      </w:r>
+      <w:r>
+        <w:rPr>
+          <w:rFonts w:hint="eastAsia"/>
+          <w:iCs/>
+        </w:rPr>
+        <w:t>data）并返回</w:t>
+      </w:r>
+    </w:p>
+    <w:p>
+      <w:pPr>
+        <w:rPr>
+          <w:rFonts w:hint="eastAsia"/>
+          <w:iCs/>
+        </w:rPr>
+      </w:pPr>
+      <w:r>
+        <w:rPr>
+          <w:iCs/>
+        </w:rPr>
+        <w:tab/>
+      </w:r>
+      <w:r>
+        <w:rPr>
+          <w:iCs/>
+        </w:rPr>
+        <w:tab/>
+      </w:r>
+      <w:r>
+        <w:rPr>
+          <w:rFonts w:hint="eastAsia"/>
+          <w:iCs/>
+        </w:rPr>
+        <w:t>私有字段：token（表示华为A</w:t>
+      </w:r>
+      <w:r>
+        <w:rPr>
+          <w:iCs/>
+        </w:rPr>
+        <w:t>PI</w:t>
+      </w:r>
+      <w:r>
+        <w:rPr>
+          <w:rFonts w:hint="eastAsia"/>
+          <w:iCs/>
+        </w:rPr>
+        <w:t>的token）</w:t>
+      </w:r>
+    </w:p>
+    <w:p>
+      <w:pPr>
+        <w:rPr>
+          <w:rFonts w:hint="eastAsia"/>
+          <w:iCs/>
+        </w:rPr>
+      </w:pPr>
+      <w:r>
+        <w:rPr>
+          <w:iCs/>
+        </w:rPr>
+        <w:tab/>
+      </w:r>
+      <w:r>
+        <w:rPr>
+          <w:iCs/>
+        </w:rPr>
+        <w:tab/>
+      </w:r>
+      <w:r>
+        <w:rPr>
+          <w:rFonts w:hint="eastAsia"/>
+          <w:iCs/>
+        </w:rPr>
+        <w:t>方法：</w:t>
+      </w:r>
+    </w:p>
+    <w:p>
+      <w:pPr>
+        <w:rPr>
+          <w:iCs/>
+        </w:rPr>
+      </w:pPr>
+      <w:r>
+        <w:rPr>
+          <w:iCs/>
+        </w:rPr>
+        <w:tab/>
+      </w:r>
+      <w:r>
+        <w:rPr>
+          <w:iCs/>
+        </w:rPr>
+        <w:tab/>
+      </w:r>
+      <w:r>
+        <w:rPr>
+          <w:iCs/>
+        </w:rPr>
+        <w:tab/>
+      </w:r>
+      <w:r>
+        <w:rPr>
+          <w:iCs/>
+        </w:rPr>
+        <w:t>1)</w:t>
+      </w:r>
+      <w:r>
+        <w:rPr>
+          <w:iCs/>
+        </w:rPr>
+        <w:t xml:space="preserve"> </w:t>
+      </w:r>
+      <w:r>
+        <w:rPr>
+          <w:rFonts w:hint="eastAsia"/>
+          <w:iCs/>
+        </w:rPr>
+        <w:t>生成http请求头，方法名：</w:t>
+      </w:r>
+      <w:proofErr w:type="spellStart"/>
+      <w:r>
+        <w:rPr>
+          <w:rFonts w:hint="eastAsia"/>
+          <w:iCs/>
+        </w:rPr>
+        <w:t>generate</w:t>
+      </w:r>
+      <w:r>
+        <w:rPr>
+          <w:iCs/>
+        </w:rPr>
+        <w:t>_header</w:t>
+      </w:r>
+      <w:proofErr w:type="spellEnd"/>
+    </w:p>
+    <w:p>
+      <w:pPr>
+        <w:rPr>
+          <w:iCs/>
+        </w:rPr>
+      </w:pPr>
+      <w:r>
+        <w:rPr>
+          <w:iCs/>
+        </w:rPr>
+        <w:tab/>
+      </w:r>
+      <w:r>
+        <w:rPr>
+          <w:iCs/>
+        </w:rPr>
+        <w:tab/>
+      </w:r>
+      <w:r>
+        <w:rPr>
+          <w:iCs/>
+        </w:rPr>
+        <w:tab/>
+        <w:t xml:space="preserve">2) </w:t>
+      </w:r>
+      <w:r>
+        <w:rPr>
+          <w:rFonts w:hint="eastAsia"/>
+          <w:iCs/>
+        </w:rPr>
+        <w:t>处理</w:t>
+      </w:r>
+      <w:r>
+        <w:rPr>
+          <w:iCs/>
+        </w:rPr>
+        <w:t>GET</w:t>
+      </w:r>
+      <w:r>
+        <w:rPr>
+          <w:rFonts w:hint="eastAsia"/>
+          <w:iCs/>
+        </w:rPr>
+        <w:t>请求的</w:t>
+      </w:r>
+      <w:r>
+        <w:rPr>
+          <w:iCs/>
+        </w:rPr>
+        <w:t>API</w:t>
+      </w:r>
+      <w:r>
+        <w:rPr>
+          <w:rFonts w:hint="eastAsia"/>
+          <w:iCs/>
+        </w:rPr>
+        <w:t>，方法名:</w:t>
+      </w:r>
+      <w:r>
+        <w:rPr>
+          <w:iCs/>
+        </w:rPr>
+        <w:t xml:space="preserve"> fetch</w:t>
+      </w:r>
+    </w:p>
+    <w:p>
+      <w:pPr>
+        <w:rPr>
+          <w:iCs/>
+        </w:rPr>
+      </w:pPr>
+      <w:r>
+        <w:rPr>
+          <w:iCs/>
+        </w:rPr>
+        <w:tab/>
+      </w:r>
+      <w:r>
+        <w:rPr>
+          <w:iCs/>
+        </w:rPr>
+        <w:tab/>
+      </w:r>
+      <w:r>
+        <w:rPr>
+          <w:iCs/>
+        </w:rPr>
+        <w:tab/>
+        <w:t xml:space="preserve">3) </w:t>
+      </w:r>
+      <w:r>
+        <w:rPr>
+          <w:rFonts w:hint="eastAsia"/>
+          <w:iCs/>
+        </w:rPr>
+        <w:t>处理P</w:t>
+      </w:r>
+      <w:r>
+        <w:rPr>
+          <w:iCs/>
+        </w:rPr>
+        <w:t>OST</w:t>
+      </w:r>
+      <w:r>
+        <w:rPr>
+          <w:rFonts w:hint="eastAsia"/>
+          <w:iCs/>
+        </w:rPr>
+        <w:t>请求的A</w:t>
+      </w:r>
+      <w:r>
+        <w:rPr>
+          <w:iCs/>
+        </w:rPr>
+        <w:t xml:space="preserve">PI , </w:t>
+      </w:r>
+      <w:r>
+        <w:rPr>
+          <w:rFonts w:hint="eastAsia"/>
+          <w:iCs/>
+        </w:rPr>
+        <w:t>方法名:</w:t>
+      </w:r>
+      <w:r>
+        <w:rPr>
+          <w:iCs/>
+        </w:rPr>
+        <w:t xml:space="preserve"> post</w:t>
+      </w:r>
+    </w:p>
+    <w:p>
+      <w:pPr>
+        <w:rPr>
+          <w:iCs/>
+        </w:rPr>
+      </w:pPr>
+      <w:r>
+        <w:rPr>
+          <w:iCs/>
+        </w:rPr>
+        <w:tab/>
+      </w:r>
+      <w:r>
+        <w:rPr>
+          <w:iCs/>
+        </w:rPr>
+        <w:tab/>
+      </w:r>
+      <w:r>
+        <w:rPr>
+          <w:iCs/>
+        </w:rPr>
+        <w:tab/>
+        <w:t xml:space="preserve">4) </w:t>
+      </w:r>
+      <w:r>
+        <w:rPr>
+          <w:rFonts w:hint="eastAsia"/>
+          <w:iCs/>
+        </w:rPr>
+        <w:t>处理</w:t>
+      </w:r>
+      <w:r>
+        <w:rPr>
+          <w:iCs/>
+        </w:rPr>
+        <w:t>PUT</w:t>
+      </w:r>
+      <w:r>
+        <w:rPr>
+          <w:rFonts w:hint="eastAsia"/>
+          <w:iCs/>
+        </w:rPr>
+        <w:t>请求的A</w:t>
+      </w:r>
+      <w:r>
+        <w:rPr>
+          <w:iCs/>
+        </w:rPr>
+        <w:t>PI</w:t>
+      </w:r>
+      <w:r>
+        <w:rPr>
+          <w:rFonts w:hint="eastAsia"/>
+          <w:iCs/>
+        </w:rPr>
+        <w:t>，方法名:</w:t>
+      </w:r>
+      <w:r>
+        <w:rPr>
+          <w:iCs/>
+        </w:rPr>
+        <w:t xml:space="preserve"> put</w:t>
+      </w:r>
+    </w:p>
+    <w:p>
+      <w:pPr>
+        <w:rPr>
+          <w:iCs/>
+        </w:rPr>
+      </w:pPr>
+      <w:r>
+        <w:rPr>
+          <w:iCs/>
+        </w:rPr>
+        <w:tab/>
+      </w:r>
+      <w:r>
+        <w:rPr>
+          <w:iCs/>
+        </w:rPr>
+        <w:tab/>
+      </w:r>
+      <w:r>
+        <w:rPr>
+          <w:iCs/>
+        </w:rPr>
+        <w:tab/>
+        <w:t xml:space="preserve">5) </w:t>
+      </w:r>
+      <w:r>
+        <w:rPr>
+          <w:rFonts w:hint="eastAsia"/>
+          <w:iCs/>
+        </w:rPr>
+        <w:t>获取华为A</w:t>
+      </w:r>
+      <w:r>
+        <w:rPr>
+          <w:iCs/>
+        </w:rPr>
+        <w:t>PI</w:t>
+      </w:r>
+      <w:r>
+        <w:rPr>
+          <w:rFonts w:hint="eastAsia"/>
+          <w:iCs/>
+        </w:rPr>
+        <w:t>的token，方法名:</w:t>
+      </w:r>
+      <w:r>
+        <w:rPr>
+          <w:iCs/>
+        </w:rPr>
+        <w:t xml:space="preserve"> </w:t>
+      </w:r>
+      <w:proofErr w:type="spellStart"/>
+      <w:r>
+        <w:rPr>
+          <w:iCs/>
+        </w:rPr>
+        <w:t>get_token</w:t>
+      </w:r>
+      <w:proofErr w:type="spellEnd"/>
+    </w:p>
+    <w:p>
+      <w:pPr>
+        <w:rPr>
+          <w:iCs/>
+        </w:rPr>
+      </w:pPr>
+      <w:r>
+        <w:rPr>
+          <w:iCs/>
+        </w:rPr>
+        <w:tab/>
+      </w:r>
+      <w:r>
+        <w:rPr>
+          <w:iCs/>
+        </w:rPr>
+        <w:tab/>
+      </w:r>
+      <w:r>
+        <w:rPr>
+          <w:iCs/>
+        </w:rPr>
+        <w:tab/>
+        <w:t xml:space="preserve">6) </w:t>
+      </w:r>
+      <w:r>
+        <w:rPr>
+          <w:rFonts w:hint="eastAsia"/>
+          <w:iCs/>
+        </w:rPr>
+        <w:t>上锁获取华为</w:t>
+      </w:r>
+      <w:r>
+        <w:rPr>
+          <w:iCs/>
+        </w:rPr>
+        <w:t>API</w:t>
+      </w:r>
+      <w:r>
+        <w:rPr>
+          <w:rFonts w:hint="eastAsia"/>
+          <w:iCs/>
+        </w:rPr>
+        <w:t>的token，方法名：</w:t>
+      </w:r>
+      <w:proofErr w:type="spellStart"/>
+      <w:r>
+        <w:rPr>
+          <w:rFonts w:hint="eastAsia"/>
+          <w:iCs/>
+        </w:rPr>
+        <w:t>m</w:t>
+      </w:r>
+      <w:r>
+        <w:rPr>
+          <w:iCs/>
+        </w:rPr>
+        <w:t>tx_token</w:t>
+      </w:r>
+      <w:proofErr w:type="spellEnd"/>
+      <w:r>
+        <w:rPr>
+          <w:iCs/>
+        </w:rPr>
+        <w:t xml:space="preserve"> (</w:t>
+      </w:r>
+      <w:proofErr w:type="spellStart"/>
+      <w:r>
+        <w:rPr>
+          <w:rFonts w:hint="eastAsia"/>
+          <w:iCs/>
+        </w:rPr>
+        <w:t>loo</w:t>
+      </w:r>
+      <w:r>
+        <w:rPr>
+          <w:iCs/>
+        </w:rPr>
+        <w:t>p_token</w:t>
+      </w:r>
+      <w:proofErr w:type="spellEnd"/>
+      <w:r>
+        <w:rPr>
+          <w:iCs/>
+        </w:rPr>
+        <w:t>)</w:t>
+      </w:r>
+    </w:p>
+    <w:p>
+      <w:pPr>
+        <w:rPr>
+          <w:iCs/>
+        </w:rPr>
+      </w:pPr>
+      <w:r>
+        <w:rPr>
+          <w:iCs/>
+        </w:rPr>
+        <w:tab/>
+      </w:r>
+      <w:r>
+        <w:rPr>
+          <w:iCs/>
+        </w:rPr>
+        <w:tab/>
+      </w:r>
+      <w:r>
+        <w:rPr>
+          <w:rFonts w:hint="eastAsia"/>
+          <w:iCs/>
+        </w:rPr>
+        <w:t>错误处理</w:t>
+      </w:r>
+    </w:p>
+    <w:p>
+      <w:pPr>
+        <w:rPr>
+          <w:iCs/>
+        </w:rPr>
+      </w:pPr>
+      <w:r>
+        <w:rPr>
+          <w:iCs/>
+        </w:rPr>
+        <w:tab/>
+      </w:r>
+      <w:r>
+        <w:rPr>
+          <w:iCs/>
+        </w:rPr>
+        <w:tab/>
+      </w:r>
+      <w:r>
+        <w:rPr>
+          <w:iCs/>
+        </w:rPr>
+        <w:tab/>
+      </w:r>
+      <w:r>
+        <w:rPr>
+          <w:rFonts w:hint="eastAsia"/>
+          <w:iCs/>
+        </w:rPr>
+        <w:t>1</w:t>
+      </w:r>
+      <w:r>
+        <w:rPr>
+          <w:iCs/>
+        </w:rPr>
+        <w:t xml:space="preserve">) </w:t>
+      </w:r>
+      <w:r>
+        <w:rPr>
+          <w:rFonts w:hint="eastAsia"/>
+          <w:iCs/>
+        </w:rPr>
+        <w:t>鉴权错误（没有token或者token过期）</w:t>
+      </w:r>
+    </w:p>
+    <w:p>
+      <w:pPr>
+        <w:rPr>
+          <w:iCs/>
+        </w:rPr>
+      </w:pPr>
+      <w:r>
+        <w:rPr>
+          <w:iCs/>
+        </w:rPr>
+        <w:tab/>
+      </w:r>
+      <w:r>
+        <w:rPr>
+          <w:iCs/>
+        </w:rPr>
+        <w:tab/>
+      </w:r>
+      <w:r>
+        <w:rPr>
+          <w:iCs/>
+        </w:rPr>
+        <w:tab/>
+      </w:r>
+      <w:r>
+        <w:rPr>
+          <w:iCs/>
+        </w:rPr>
+        <w:tab/>
+      </w:r>
+      <w:r>
+        <w:rPr>
+          <w:rFonts w:hint="eastAsia"/>
+          <w:iCs/>
+        </w:rPr>
+        <w:t>处理方法：抛出token鉴</w:t>
+      </w:r>
+      <w:proofErr w:type="gramStart"/>
+      <w:r>
+        <w:rPr>
+          <w:rFonts w:hint="eastAsia"/>
+          <w:iCs/>
+        </w:rPr>
+        <w:t>权失败</w:t>
+      </w:r>
+      <w:proofErr w:type="gramEnd"/>
+      <w:r>
+        <w:rPr>
+          <w:rFonts w:hint="eastAsia"/>
+          <w:iCs/>
+        </w:rPr>
+        <w:t>错误（错误类型从错误</w:t>
+      </w:r>
+      <w:r>
+        <w:rPr>
+          <w:rFonts w:hint="eastAsia"/>
+          <w:iCs/>
+        </w:rPr>
+        <w:t>处理模块</w:t>
+      </w:r>
+      <w:r>
+        <w:rPr>
+          <w:rFonts w:hint="eastAsia"/>
+          <w:iCs/>
+        </w:rPr>
+        <w:t>中导入）</w:t>
+      </w:r>
+    </w:p>
+    <w:p>
+      <w:pPr>
+        <w:rPr>
+          <w:iCs/>
+        </w:rPr>
+      </w:pPr>
+      <w:r>
+        <w:rPr>
+          <w:iCs/>
+        </w:rPr>
+        <w:tab/>
+      </w:r>
+      <w:r>
+        <w:rPr>
+          <w:iCs/>
+        </w:rPr>
+        <w:tab/>
+      </w:r>
+      <w:r>
+        <w:rPr>
+          <w:iCs/>
+        </w:rPr>
+        <w:tab/>
+      </w:r>
+      <w:r>
+        <w:rPr>
+          <w:iCs/>
+        </w:rPr>
+        <w:t>2</w:t>
+      </w:r>
+      <w:r>
+        <w:rPr>
+          <w:rFonts w:hint="eastAsia"/>
+          <w:iCs/>
+        </w:rPr>
+        <w:t>）连接错误</w:t>
+      </w:r>
+    </w:p>
+    <w:p>
+      <w:pPr>
+        <w:rPr>
+          <w:iCs/>
+        </w:rPr>
+      </w:pPr>
+      <w:r>
+        <w:rPr>
+          <w:iCs/>
+        </w:rPr>
+        <w:tab/>
+      </w:r>
+      <w:r>
+        <w:rPr>
+          <w:iCs/>
+        </w:rPr>
+        <w:tab/>
+      </w:r>
+      <w:r>
+        <w:rPr>
+          <w:iCs/>
+        </w:rPr>
+        <w:tab/>
+      </w:r>
+      <w:r>
+        <w:rPr>
+          <w:iCs/>
+        </w:rPr>
+        <w:tab/>
+      </w:r>
+      <w:r>
+        <w:rPr>
+          <w:rFonts w:hint="eastAsia"/>
+          <w:iCs/>
+        </w:rPr>
+        <w:t>修改原始错误信息</w:t>
+      </w:r>
+      <w:r>
+        <w:rPr>
+          <w:rFonts w:hint="eastAsia"/>
+          <w:iCs/>
+        </w:rPr>
+        <w:t>，抛到最外层处理</w:t>
+      </w:r>
+      <w:r>
+        <w:rPr>
+          <w:rFonts w:hint="eastAsia"/>
+          <w:iCs/>
+        </w:rPr>
+        <w:t>handler处理</w:t>
       </w:r>
       <w:r>
         <w:rPr>
@@ -2251,108 +4893,126 @@
     </w:p>
     <w:p>
       <w:pPr>
-        <w:ind w:left="420"/>
-        <w:rPr>
-          <w:iCs/>
-        </w:rPr>
-      </w:pPr>
-      <w:r>
-        <w:rPr>
-          <w:iCs/>
-        </w:rPr>
-        <w:tab/>
-        <w:t xml:space="preserve">1.3.2 </w:t>
-      </w:r>
-      <w:r>
-        <w:rPr>
-          <w:rFonts w:hint="eastAsia"/>
-          <w:iCs/>
-        </w:rPr>
-        <w:t>用户列表</w:t>
-      </w:r>
-    </w:p>
-    <w:p>
-      <w:pPr>
-        <w:ind w:left="420"/>
-        <w:rPr>
-          <w:iCs/>
-        </w:rPr>
-      </w:pPr>
-      <w:r>
-        <w:rPr>
-          <w:iCs/>
-        </w:rPr>
-        <w:tab/>
-      </w:r>
-      <w:r>
-        <w:rPr>
-          <w:iCs/>
-        </w:rPr>
-        <w:tab/>
-      </w:r>
-      <w:r>
-        <w:rPr>
-          <w:rFonts w:hint="eastAsia"/>
-          <w:iCs/>
-        </w:rPr>
-        <w:t>功能：接入园区网络所有用户（设备）的信息.</w:t>
-      </w:r>
-    </w:p>
-    <w:p>
-      <w:pPr>
-        <w:ind w:left="420"/>
-        <w:rPr>
-          <w:rFonts w:hint="eastAsia"/>
-          <w:iCs/>
-        </w:rPr>
-      </w:pPr>
-      <w:r>
-        <w:rPr>
-          <w:iCs/>
-        </w:rPr>
-        <w:tab/>
-      </w:r>
-      <w:r>
-        <w:rPr>
-          <w:iCs/>
-        </w:rPr>
-        <w:tab/>
-      </w:r>
-      <w:r>
-        <w:rPr>
-          <w:rFonts w:hint="eastAsia"/>
-          <w:iCs/>
-        </w:rPr>
-        <w:t>展示内容</w:t>
-      </w:r>
-      <w:bookmarkStart w:id="0" w:name="_GoBack"/>
-      <w:bookmarkEnd w:id="0"/>
-    </w:p>
-    <w:p>
-      <w:pPr>
-        <w:rPr>
-          <w:rFonts w:hint="eastAsia"/>
-          <w:iCs/>
-        </w:rPr>
-      </w:pPr>
-      <w:r>
-        <w:rPr>
-          <w:iCs/>
-        </w:rPr>
-        <w:tab/>
-      </w:r>
-      <w:r>
-        <w:rPr>
-          <w:iCs/>
-        </w:rPr>
-        <w:tab/>
-      </w:r>
-      <w:r>
-        <w:rPr>
-          <w:iCs/>
-        </w:rPr>
-        <w:tab/>
-      </w:r>
+        <w:rPr>
+          <w:iCs/>
+        </w:rPr>
+      </w:pPr>
+      <w:r>
+        <w:rPr>
+          <w:iCs/>
+        </w:rPr>
+        <w:tab/>
+        <w:t xml:space="preserve">2. </w:t>
+      </w:r>
+      <w:r>
+        <w:rPr>
+          <w:rFonts w:hint="eastAsia"/>
+          <w:iCs/>
+        </w:rPr>
+        <w:t>实现模块</w:t>
+      </w:r>
+    </w:p>
+    <w:p>
+      <w:pPr>
+        <w:rPr>
+          <w:iCs/>
+        </w:rPr>
+      </w:pPr>
+      <w:r>
+        <w:rPr>
+          <w:iCs/>
+        </w:rPr>
+        <w:tab/>
+      </w:r>
+      <w:r>
+        <w:rPr>
+          <w:iCs/>
+        </w:rPr>
+        <w:tab/>
+      </w:r>
+      <w:r>
+        <w:rPr>
+          <w:rFonts w:hint="eastAsia"/>
+          <w:iCs/>
+        </w:rPr>
+        <w:t>功能：根据华为</w:t>
+      </w:r>
+      <w:r>
+        <w:rPr>
+          <w:iCs/>
+        </w:rPr>
+        <w:t>API</w:t>
+      </w:r>
+      <w:r>
+        <w:rPr>
+          <w:rFonts w:hint="eastAsia"/>
+          <w:iCs/>
+        </w:rPr>
+        <w:t>文档，请求具体数据。</w:t>
+      </w:r>
+    </w:p>
+    <w:p>
+      <w:pPr>
+        <w:rPr>
+          <w:iCs/>
+        </w:rPr>
+      </w:pPr>
+      <w:r>
+        <w:rPr>
+          <w:iCs/>
+        </w:rPr>
+        <w:tab/>
+      </w:r>
+      <w:r>
+        <w:rPr>
+          <w:iCs/>
+        </w:rPr>
+        <w:tab/>
+      </w:r>
+      <w:r>
+        <w:rPr>
+          <w:rFonts w:hint="eastAsia"/>
+          <w:iCs/>
+        </w:rPr>
+        <w:t>处理token错误：利用基础crawler的</w:t>
+      </w:r>
+      <w:proofErr w:type="spellStart"/>
+      <w:r>
+        <w:rPr>
+          <w:rFonts w:hint="eastAsia"/>
+          <w:iCs/>
+        </w:rPr>
+        <w:t>mtx</w:t>
+      </w:r>
+      <w:r>
+        <w:rPr>
+          <w:iCs/>
+        </w:rPr>
+        <w:t>_token</w:t>
+      </w:r>
+      <w:proofErr w:type="spellEnd"/>
+      <w:r>
+        <w:rPr>
+          <w:rFonts w:hint="eastAsia"/>
+          <w:iCs/>
+        </w:rPr>
+        <w:t>（上锁获取token）方法获取token后再次请求接口数据</w:t>
+      </w:r>
+      <w:r>
+        <w:rPr>
+          <w:rFonts w:hint="eastAsia"/>
+          <w:iCs/>
+        </w:rPr>
+        <w:t>。</w:t>
+      </w:r>
+    </w:p>
+    <w:p>
+      <w:pPr>
+        <w:rPr>
+          <w:rFonts w:hint="eastAsia"/>
+          <w:iCs/>
+        </w:rPr>
+      </w:pPr>
     </w:p>
     <w:p>
       <w:pPr>
@@ -2456,9 +5116,595 @@
     </w:p>
     <w:p>
       <w:pPr>
-        <w:rPr>
-          <w:i/>
-          <w:iCs/>
+        <w:pStyle w:val="a8"/>
+        <w:rPr>
+          <w:i w:val="0"/>
+        </w:rPr>
+      </w:pPr>
+      <w:r>
+        <w:rPr>
+          <w:noProof/>
+        </w:rPr>
+        <w:drawing>
+          <wp:inline distT="0" distB="0" distL="0" distR="0" wp14:anchorId="0D578CCB" wp14:editId="1F0664B2">
+            <wp:extent cx="2032503" cy="1811046"/>
+            <wp:effectExtent l="0" t="0" r="6350" b="0"/>
+            <wp:docPr id="2" name="图片 2"/>
+            <wp:cNvGraphicFramePr>
+              <a:graphicFrameLocks xmlns:a="http://schemas.openxmlformats.org/drawingml/2006/main" noChangeAspect="1"/>
+            </wp:cNvGraphicFramePr>
+            <a:graphic xmlns:a="http://schemas.openxmlformats.org/drawingml/2006/main">
+              <a:graphicData uri="http://schemas.openxmlformats.org/drawingml/2006/picture">
+                <pic:pic xmlns:pic="http://schemas.openxmlformats.org/drawingml/2006/picture">
+                  <pic:nvPicPr>
+                    <pic:cNvPr id="2" name="login.png"/>
+                    <pic:cNvPicPr/>
+                  </pic:nvPicPr>
+                  <pic:blipFill>
+                    <a:blip r:embed="rId8" cstate="print">
+                      <a:extLst>
+                        <a:ext uri="{28A0092B-C50C-407E-A947-70E740481C1C}">
+                          <a14:useLocalDpi xmlns:a14="http://schemas.microsoft.com/office/drawing/2010/main" val="0"/>
+                        </a:ext>
+                      </a:extLst>
+                    </a:blip>
+                    <a:stretch>
+                      <a:fillRect/>
+                    </a:stretch>
+                  </pic:blipFill>
+                  <pic:spPr>
+                    <a:xfrm>
+                      <a:off x="0" y="0"/>
+                      <a:ext cx="2065978" cy="1840874"/>
+                    </a:xfrm>
+                    <a:prstGeom prst="rect">
+                      <a:avLst/>
+                    </a:prstGeom>
+                  </pic:spPr>
+                </pic:pic>
+              </a:graphicData>
+            </a:graphic>
+          </wp:inline>
+        </w:drawing>
+      </w:r>
+      <w:r>
+        <w:rPr>
+          <w:noProof/>
+        </w:rPr>
+        <w:drawing>
+          <wp:inline distT="0" distB="0" distL="0" distR="0" wp14:anchorId="59C21FF4" wp14:editId="7BAF2E2A">
+            <wp:extent cx="1766978" cy="1851433"/>
+            <wp:effectExtent l="0" t="0" r="5080" b="0"/>
+            <wp:docPr id="3" name="图片 3"/>
+            <wp:cNvGraphicFramePr>
+              <a:graphicFrameLocks xmlns:a="http://schemas.openxmlformats.org/drawingml/2006/main" noChangeAspect="1"/>
+            </wp:cNvGraphicFramePr>
+            <a:graphic xmlns:a="http://schemas.openxmlformats.org/drawingml/2006/main">
+              <a:graphicData uri="http://schemas.openxmlformats.org/drawingml/2006/picture">
+                <pic:pic xmlns:pic="http://schemas.openxmlformats.org/drawingml/2006/picture">
+                  <pic:nvPicPr>
+                    <pic:cNvPr id="3" name="reg.png"/>
+                    <pic:cNvPicPr/>
+                  </pic:nvPicPr>
+                  <pic:blipFill>
+                    <a:blip r:embed="rId9" cstate="print">
+                      <a:extLst>
+                        <a:ext uri="{28A0092B-C50C-407E-A947-70E740481C1C}">
+                          <a14:useLocalDpi xmlns:a14="http://schemas.microsoft.com/office/drawing/2010/main" val="0"/>
+                        </a:ext>
+                      </a:extLst>
+                    </a:blip>
+                    <a:stretch>
+                      <a:fillRect/>
+                    </a:stretch>
+                  </pic:blipFill>
+                  <pic:spPr>
+                    <a:xfrm>
+                      <a:off x="0" y="0"/>
+                      <a:ext cx="1777998" cy="1862979"/>
+                    </a:xfrm>
+                    <a:prstGeom prst="rect">
+                      <a:avLst/>
+                    </a:prstGeom>
+                  </pic:spPr>
+                </pic:pic>
+              </a:graphicData>
+            </a:graphic>
+          </wp:inline>
+        </w:drawing>
+      </w:r>
+      <w:r>
+        <w:rPr>
+          <w:noProof/>
+        </w:rPr>
+        <w:t xml:space="preserve"> </w:t>
+      </w:r>
+      <w:r>
+        <w:rPr>
+          <w:i w:val="0"/>
+        </w:rPr>
+        <w:lastRenderedPageBreak/>
+        <w:drawing>
+          <wp:inline distT="0" distB="0" distL="0" distR="0" wp14:anchorId="4BD8CFD4" wp14:editId="2FBAC2D3">
+            <wp:extent cx="4372824" cy="2021102"/>
+            <wp:effectExtent l="0" t="0" r="0" b="0"/>
+            <wp:docPr id="13" name="图片 13"/>
+            <wp:cNvGraphicFramePr>
+              <a:graphicFrameLocks xmlns:a="http://schemas.openxmlformats.org/drawingml/2006/main" noChangeAspect="1"/>
+            </wp:cNvGraphicFramePr>
+            <a:graphic xmlns:a="http://schemas.openxmlformats.org/drawingml/2006/main">
+              <a:graphicData uri="http://schemas.openxmlformats.org/drawingml/2006/picture">
+                <pic:pic xmlns:pic="http://schemas.openxmlformats.org/drawingml/2006/picture">
+                  <pic:nvPicPr>
+                    <pic:cNvPr id="1" name=""/>
+                    <pic:cNvPicPr/>
+                  </pic:nvPicPr>
+                  <pic:blipFill>
+                    <a:blip r:embed="rId10"/>
+                    <a:stretch>
+                      <a:fillRect/>
+                    </a:stretch>
+                  </pic:blipFill>
+                  <pic:spPr>
+                    <a:xfrm>
+                      <a:off x="0" y="0"/>
+                      <a:ext cx="4378135" cy="2023557"/>
+                    </a:xfrm>
+                    <a:prstGeom prst="rect">
+                      <a:avLst/>
+                    </a:prstGeom>
+                  </pic:spPr>
+                </pic:pic>
+              </a:graphicData>
+            </a:graphic>
+          </wp:inline>
+        </w:drawing>
+      </w:r>
+    </w:p>
+    <w:p>
+      <w:r>
+        <w:tab/>
+      </w:r>
+      <w:r>
+        <w:rPr>
+          <w:rFonts w:hint="eastAsia"/>
+        </w:rPr>
+        <w:t>选择器：</w:t>
+      </w:r>
+    </w:p>
+    <w:p>
+      <w:r>
+        <w:tab/>
+      </w:r>
+      <w:r>
+        <w:tab/>
+      </w:r>
+      <w:r>
+        <w:tab/>
+      </w:r>
+      <w:r>
+        <w:rPr>
+          <w:rFonts w:hint="eastAsia"/>
+          <w:noProof/>
+        </w:rPr>
+        <w:drawing>
+          <wp:inline distT="0" distB="0" distL="0" distR="0" wp14:anchorId="5C606D44" wp14:editId="5152B962">
+            <wp:extent cx="1597946" cy="2108934"/>
+            <wp:effectExtent l="0" t="0" r="2540" b="5715"/>
+            <wp:docPr id="5" name="图片 5"/>
+            <wp:cNvGraphicFramePr>
+              <a:graphicFrameLocks xmlns:a="http://schemas.openxmlformats.org/drawingml/2006/main" noChangeAspect="1"/>
+            </wp:cNvGraphicFramePr>
+            <a:graphic xmlns:a="http://schemas.openxmlformats.org/drawingml/2006/main">
+              <a:graphicData uri="http://schemas.openxmlformats.org/drawingml/2006/picture">
+                <pic:pic xmlns:pic="http://schemas.openxmlformats.org/drawingml/2006/picture">
+                  <pic:nvPicPr>
+                    <pic:cNvPr id="5" name="siteSelector.png"/>
+                    <pic:cNvPicPr/>
+                  </pic:nvPicPr>
+                  <pic:blipFill>
+                    <a:blip r:embed="rId11" cstate="print">
+                      <a:extLst>
+                        <a:ext uri="{28A0092B-C50C-407E-A947-70E740481C1C}">
+                          <a14:useLocalDpi xmlns:a14="http://schemas.microsoft.com/office/drawing/2010/main" val="0"/>
+                        </a:ext>
+                      </a:extLst>
+                    </a:blip>
+                    <a:stretch>
+                      <a:fillRect/>
+                    </a:stretch>
+                  </pic:blipFill>
+                  <pic:spPr>
+                    <a:xfrm>
+                      <a:off x="0" y="0"/>
+                      <a:ext cx="1615041" cy="2131496"/>
+                    </a:xfrm>
+                    <a:prstGeom prst="rect">
+                      <a:avLst/>
+                    </a:prstGeom>
+                  </pic:spPr>
+                </pic:pic>
+              </a:graphicData>
+            </a:graphic>
+          </wp:inline>
+        </w:drawing>
+      </w:r>
+      <w:r>
+        <w:t xml:space="preserve">  </w:t>
+      </w:r>
+      <w:r>
+        <w:rPr>
+          <w:rFonts w:hint="eastAsia"/>
+          <w:noProof/>
+        </w:rPr>
+        <w:drawing>
+          <wp:inline distT="0" distB="0" distL="0" distR="0" wp14:anchorId="4019B51D" wp14:editId="1BAEA55F">
+            <wp:extent cx="2584634" cy="1372913"/>
+            <wp:effectExtent l="0" t="0" r="6350" b="0"/>
+            <wp:docPr id="6" name="图片 6"/>
+            <wp:cNvGraphicFramePr>
+              <a:graphicFrameLocks xmlns:a="http://schemas.openxmlformats.org/drawingml/2006/main" noChangeAspect="1"/>
+            </wp:cNvGraphicFramePr>
+            <a:graphic xmlns:a="http://schemas.openxmlformats.org/drawingml/2006/main">
+              <a:graphicData uri="http://schemas.openxmlformats.org/drawingml/2006/picture">
+                <pic:pic xmlns:pic="http://schemas.openxmlformats.org/drawingml/2006/picture">
+                  <pic:nvPicPr>
+                    <pic:cNvPr id="6" name="timeSelector.png"/>
+                    <pic:cNvPicPr/>
+                  </pic:nvPicPr>
+                  <pic:blipFill>
+                    <a:blip r:embed="rId12" cstate="print">
+                      <a:extLst>
+                        <a:ext uri="{28A0092B-C50C-407E-A947-70E740481C1C}">
+                          <a14:useLocalDpi xmlns:a14="http://schemas.microsoft.com/office/drawing/2010/main" val="0"/>
+                        </a:ext>
+                      </a:extLst>
+                    </a:blip>
+                    <a:stretch>
+                      <a:fillRect/>
+                    </a:stretch>
+                  </pic:blipFill>
+                  <pic:spPr>
+                    <a:xfrm>
+                      <a:off x="0" y="0"/>
+                      <a:ext cx="2603736" cy="1383060"/>
+                    </a:xfrm>
+                    <a:prstGeom prst="rect">
+                      <a:avLst/>
+                    </a:prstGeom>
+                  </pic:spPr>
+                </pic:pic>
+              </a:graphicData>
+            </a:graphic>
+          </wp:inline>
+        </w:drawing>
+      </w:r>
+    </w:p>
+    <w:p>
+      <w:r>
+        <w:rPr>
+          <w:rFonts w:hint="eastAsia"/>
+        </w:rPr>
+        <w:t>用户列表：</w:t>
+      </w:r>
+    </w:p>
+    <w:p>
+      <w:r>
+        <w:tab/>
+      </w:r>
+      <w:r>
+        <w:drawing>
+          <wp:inline distT="0" distB="0" distL="0" distR="0" wp14:anchorId="1A6AE754" wp14:editId="49BF7FE5">
+            <wp:extent cx="5790541" cy="3653074"/>
+            <wp:effectExtent l="0" t="0" r="1270" b="5080"/>
+            <wp:docPr id="14" name="图片 14"/>
+            <wp:cNvGraphicFramePr>
+              <a:graphicFrameLocks xmlns:a="http://schemas.openxmlformats.org/drawingml/2006/main" noChangeAspect="1"/>
+            </wp:cNvGraphicFramePr>
+            <a:graphic xmlns:a="http://schemas.openxmlformats.org/drawingml/2006/main">
+              <a:graphicData uri="http://schemas.openxmlformats.org/drawingml/2006/picture">
+                <pic:pic xmlns:pic="http://schemas.openxmlformats.org/drawingml/2006/picture">
+                  <pic:nvPicPr>
+                    <pic:cNvPr id="1" name=""/>
+                    <pic:cNvPicPr/>
+                  </pic:nvPicPr>
+                  <pic:blipFill>
+                    <a:blip r:embed="rId13"/>
+                    <a:stretch>
+                      <a:fillRect/>
+                    </a:stretch>
+                  </pic:blipFill>
+                  <pic:spPr>
+                    <a:xfrm>
+                      <a:off x="0" y="0"/>
+                      <a:ext cx="5810884" cy="3665908"/>
+                    </a:xfrm>
+                    <a:prstGeom prst="rect">
+                      <a:avLst/>
+                    </a:prstGeom>
+                  </pic:spPr>
+                </pic:pic>
+              </a:graphicData>
+            </a:graphic>
+          </wp:inline>
+        </w:drawing>
+      </w:r>
+    </w:p>
+    <w:p>
+      <w:r>
+        <w:rPr>
+          <w:rFonts w:hint="eastAsia"/>
+        </w:rPr>
+        <w:lastRenderedPageBreak/>
+        <w:t>健康度：</w:t>
+      </w:r>
+    </w:p>
+    <w:p>
+      <w:pPr>
+        <w:rPr>
+          <w:rFonts w:hint="eastAsia"/>
+        </w:rPr>
+      </w:pPr>
+      <w:r>
+        <w:tab/>
+      </w:r>
+      <w:r>
+        <w:drawing>
+          <wp:inline distT="0" distB="0" distL="0" distR="0" wp14:anchorId="22CB14A3" wp14:editId="75FFB0EB">
+            <wp:extent cx="4015212" cy="2559661"/>
+            <wp:effectExtent l="0" t="0" r="4445" b="0"/>
+            <wp:docPr id="15" name="图片 15"/>
+            <wp:cNvGraphicFramePr>
+              <a:graphicFrameLocks xmlns:a="http://schemas.openxmlformats.org/drawingml/2006/main" noChangeAspect="1"/>
+            </wp:cNvGraphicFramePr>
+            <a:graphic xmlns:a="http://schemas.openxmlformats.org/drawingml/2006/main">
+              <a:graphicData uri="http://schemas.openxmlformats.org/drawingml/2006/picture">
+                <pic:pic xmlns:pic="http://schemas.openxmlformats.org/drawingml/2006/picture">
+                  <pic:nvPicPr>
+                    <pic:cNvPr id="1" name=""/>
+                    <pic:cNvPicPr/>
+                  </pic:nvPicPr>
+                  <pic:blipFill>
+                    <a:blip r:embed="rId14"/>
+                    <a:stretch>
+                      <a:fillRect/>
+                    </a:stretch>
+                  </pic:blipFill>
+                  <pic:spPr>
+                    <a:xfrm>
+                      <a:off x="0" y="0"/>
+                      <a:ext cx="4018199" cy="2561565"/>
+                    </a:xfrm>
+                    <a:prstGeom prst="rect">
+                      <a:avLst/>
+                    </a:prstGeom>
+                  </pic:spPr>
+                </pic:pic>
+              </a:graphicData>
+            </a:graphic>
+          </wp:inline>
+        </w:drawing>
+      </w:r>
+    </w:p>
+    <w:p>
+      <w:r>
+        <w:rPr>
+          <w:rFonts w:hint="eastAsia"/>
+        </w:rPr>
+        <w:t>热力图：</w:t>
+      </w:r>
+    </w:p>
+    <w:p>
+      <w:r>
+        <w:tab/>
+      </w:r>
+      <w:r>
+        <w:drawing>
+          <wp:inline distT="0" distB="0" distL="0" distR="0" wp14:anchorId="3E66879D" wp14:editId="1B15452C">
+            <wp:extent cx="5274310" cy="2560955"/>
+            <wp:effectExtent l="0" t="0" r="2540" b="0"/>
+            <wp:docPr id="16" name="图片 16"/>
+            <wp:cNvGraphicFramePr>
+              <a:graphicFrameLocks xmlns:a="http://schemas.openxmlformats.org/drawingml/2006/main" noChangeAspect="1"/>
+            </wp:cNvGraphicFramePr>
+            <a:graphic xmlns:a="http://schemas.openxmlformats.org/drawingml/2006/main">
+              <a:graphicData uri="http://schemas.openxmlformats.org/drawingml/2006/picture">
+                <pic:pic xmlns:pic="http://schemas.openxmlformats.org/drawingml/2006/picture">
+                  <pic:nvPicPr>
+                    <pic:cNvPr id="1" name=""/>
+                    <pic:cNvPicPr/>
+                  </pic:nvPicPr>
+                  <pic:blipFill>
+                    <a:blip r:embed="rId15"/>
+                    <a:stretch>
+                      <a:fillRect/>
+                    </a:stretch>
+                  </pic:blipFill>
+                  <pic:spPr>
+                    <a:xfrm>
+                      <a:off x="0" y="0"/>
+                      <a:ext cx="5274310" cy="2560955"/>
+                    </a:xfrm>
+                    <a:prstGeom prst="rect">
+                      <a:avLst/>
+                    </a:prstGeom>
+                  </pic:spPr>
+                </pic:pic>
+              </a:graphicData>
+            </a:graphic>
+          </wp:inline>
+        </w:drawing>
+      </w:r>
+    </w:p>
+    <w:p>
+      <w:r>
+        <w:rPr>
+          <w:rFonts w:hint="eastAsia"/>
+        </w:rPr>
+        <w:t>轨迹图：</w:t>
+      </w:r>
+    </w:p>
+    <w:p>
+      <w:r>
+        <w:tab/>
+      </w:r>
+      <w:r>
+        <w:drawing>
+          <wp:inline distT="0" distB="0" distL="0" distR="0" wp14:anchorId="60A666B9" wp14:editId="152D35B9">
+            <wp:extent cx="5029200" cy="2604819"/>
+            <wp:effectExtent l="0" t="0" r="0" b="5080"/>
+            <wp:docPr id="17" name="图片 17"/>
+            <wp:cNvGraphicFramePr>
+              <a:graphicFrameLocks xmlns:a="http://schemas.openxmlformats.org/drawingml/2006/main" noChangeAspect="1"/>
+            </wp:cNvGraphicFramePr>
+            <a:graphic xmlns:a="http://schemas.openxmlformats.org/drawingml/2006/main">
+              <a:graphicData uri="http://schemas.openxmlformats.org/drawingml/2006/picture">
+                <pic:pic xmlns:pic="http://schemas.openxmlformats.org/drawingml/2006/picture">
+                  <pic:nvPicPr>
+                    <pic:cNvPr id="1" name=""/>
+                    <pic:cNvPicPr/>
+                  </pic:nvPicPr>
+                  <pic:blipFill>
+                    <a:blip r:embed="rId16"/>
+                    <a:stretch>
+                      <a:fillRect/>
+                    </a:stretch>
+                  </pic:blipFill>
+                  <pic:spPr>
+                    <a:xfrm>
+                      <a:off x="0" y="0"/>
+                      <a:ext cx="5056941" cy="2619187"/>
+                    </a:xfrm>
+                    <a:prstGeom prst="rect">
+                      <a:avLst/>
+                    </a:prstGeom>
+                  </pic:spPr>
+                </pic:pic>
+              </a:graphicData>
+            </a:graphic>
+          </wp:inline>
+        </w:drawing>
+      </w:r>
+    </w:p>
+    <w:p>
+      <w:r>
+        <w:rPr>
+          <w:rFonts w:hint="eastAsia"/>
+        </w:rPr>
+        <w:lastRenderedPageBreak/>
+        <w:t>日志分析：</w:t>
+      </w:r>
+    </w:p>
+    <w:p>
+      <w:pPr>
+        <w:rPr>
+          <w:rFonts w:hint="eastAsia"/>
+        </w:rPr>
+      </w:pPr>
+      <w:r>
+        <w:tab/>
+      </w:r>
+      <w:r>
+        <w:drawing>
+          <wp:inline distT="0" distB="0" distL="0" distR="0" wp14:anchorId="2D259847" wp14:editId="54670851">
+            <wp:extent cx="5274310" cy="3155315"/>
+            <wp:effectExtent l="0" t="0" r="2540" b="6985"/>
+            <wp:docPr id="18" name="图片 18"/>
+            <wp:cNvGraphicFramePr>
+              <a:graphicFrameLocks xmlns:a="http://schemas.openxmlformats.org/drawingml/2006/main" noChangeAspect="1"/>
+            </wp:cNvGraphicFramePr>
+            <a:graphic xmlns:a="http://schemas.openxmlformats.org/drawingml/2006/main">
+              <a:graphicData uri="http://schemas.openxmlformats.org/drawingml/2006/picture">
+                <pic:pic xmlns:pic="http://schemas.openxmlformats.org/drawingml/2006/picture">
+                  <pic:nvPicPr>
+                    <pic:cNvPr id="1" name=""/>
+                    <pic:cNvPicPr/>
+                  </pic:nvPicPr>
+                  <pic:blipFill>
+                    <a:blip r:embed="rId17"/>
+                    <a:stretch>
+                      <a:fillRect/>
+                    </a:stretch>
+                  </pic:blipFill>
+                  <pic:spPr>
+                    <a:xfrm>
+                      <a:off x="0" y="0"/>
+                      <a:ext cx="5274310" cy="3155315"/>
+                    </a:xfrm>
+                    <a:prstGeom prst="rect">
+                      <a:avLst/>
+                    </a:prstGeom>
+                  </pic:spPr>
+                </pic:pic>
+              </a:graphicData>
+            </a:graphic>
+          </wp:inline>
+        </w:drawing>
+      </w:r>
+    </w:p>
+    <w:p/>
+    <w:p>
+      <w:r>
+        <w:rPr>
+          <w:rFonts w:hint="eastAsia"/>
+        </w:rPr>
+        <w:t>用户管理</w:t>
+      </w:r>
+      <w:r>
+        <w:rPr>
+          <w:rFonts w:hint="eastAsia"/>
+        </w:rPr>
+        <w:t>：</w:t>
+      </w:r>
+    </w:p>
+    <w:p>
+      <w:pPr>
+        <w:rPr>
+          <w:rFonts w:hint="eastAsia"/>
+        </w:rPr>
+      </w:pPr>
+      <w:r>
+        <w:drawing>
+          <wp:inline distT="0" distB="0" distL="0" distR="0" wp14:anchorId="0B1ECE3C" wp14:editId="30DE0B2D">
+            <wp:extent cx="5274310" cy="2952750"/>
+            <wp:effectExtent l="0" t="0" r="2540" b="0"/>
+            <wp:docPr id="20" name="图片 20"/>
+            <wp:cNvGraphicFramePr>
+              <a:graphicFrameLocks xmlns:a="http://schemas.openxmlformats.org/drawingml/2006/main" noChangeAspect="1"/>
+            </wp:cNvGraphicFramePr>
+            <a:graphic xmlns:a="http://schemas.openxmlformats.org/drawingml/2006/main">
+              <a:graphicData uri="http://schemas.openxmlformats.org/drawingml/2006/picture">
+                <pic:pic xmlns:pic="http://schemas.openxmlformats.org/drawingml/2006/picture">
+                  <pic:nvPicPr>
+                    <pic:cNvPr id="1" name=""/>
+                    <pic:cNvPicPr/>
+                  </pic:nvPicPr>
+                  <pic:blipFill>
+                    <a:blip r:embed="rId18"/>
+                    <a:stretch>
+                      <a:fillRect/>
+                    </a:stretch>
+                  </pic:blipFill>
+                  <pic:spPr>
+                    <a:xfrm>
+                      <a:off x="0" y="0"/>
+                      <a:ext cx="5274310" cy="2952750"/>
+                    </a:xfrm>
+                    <a:prstGeom prst="rect">
+                      <a:avLst/>
+                    </a:prstGeom>
+                  </pic:spPr>
+                </pic:pic>
+              </a:graphicData>
+            </a:graphic>
+          </wp:inline>
+        </w:drawing>
+      </w:r>
+    </w:p>
+    <w:p>
+      <w:pPr>
+        <w:rPr>
+          <w:rFonts w:hint="eastAsia"/>
         </w:rPr>
       </w:pPr>
     </w:p>
@@ -2481,6 +5727,7 @@
     <w:p>
       <w:pPr>
         <w:rPr>
+          <w:rFonts w:hint="eastAsia"/>
           <w:i/>
           <w:iCs/>
         </w:rPr>
@@ -2543,60 +5790,205 @@
       </w:r>
     </w:p>
     <w:p>
-      <w:pPr>
-        <w:rPr>
-          <w:i/>
-          <w:iCs/>
-        </w:rPr>
-      </w:pPr>
-    </w:p>
-    <w:p/>
-    <w:p>
-      <w:pPr>
-        <w:rPr>
-          <w:i/>
-          <w:iCs/>
-        </w:rPr>
-      </w:pPr>
-      <w:r>
-        <w:rPr>
-          <w:rFonts w:hint="eastAsia"/>
-          <w:i/>
-          <w:iCs/>
-        </w:rPr>
-        <w:t>附注：以上模板供各参赛团队参考，</w:t>
-      </w:r>
-      <w:r>
-        <w:rPr>
-          <w:i/>
-          <w:iCs/>
-        </w:rPr>
-        <w:t>必</w:t>
-      </w:r>
-      <w:r>
-        <w:rPr>
-          <w:rFonts w:hint="eastAsia"/>
-          <w:i/>
-          <w:iCs/>
-        </w:rPr>
-        <w:t>须包括但不限于上述内容，标题可适当修改。斜体字部分为说明文字，请自行删除。</w:t>
-      </w:r>
-    </w:p>
-    <w:p>
-      <w:pPr>
-        <w:rPr>
-          <w:i/>
-          <w:iCs/>
-        </w:rPr>
-      </w:pPr>
-    </w:p>
-    <w:p/>
-    <w:p/>
-    <w:p/>
-    <w:p/>
+      <w:r>
+        <w:rPr>
+          <w:rFonts w:hint="eastAsia"/>
+        </w:rPr>
+        <w:t>1</w:t>
+      </w:r>
+      <w:r>
+        <w:t xml:space="preserve">. </w:t>
+      </w:r>
+      <w:r>
+        <w:rPr>
+          <w:rFonts w:hint="eastAsia"/>
+        </w:rPr>
+        <w:t>与传统S</w:t>
+      </w:r>
+      <w:r>
+        <w:t>DN</w:t>
+      </w:r>
+      <w:r>
+        <w:rPr>
+          <w:rFonts w:hint="eastAsia"/>
+        </w:rPr>
+        <w:t>相比，本系统加入了用户轨迹图功能，热力图功能，能更直观的看到园区人流信息、人流轨迹，方便管理园区。</w:t>
+      </w:r>
+    </w:p>
+    <w:p>
+      <w:r>
+        <w:rPr>
+          <w:rFonts w:hint="eastAsia"/>
+        </w:rPr>
+        <w:t>2</w:t>
+      </w:r>
+      <w:r>
+        <w:t xml:space="preserve">. </w:t>
+      </w:r>
+      <w:r>
+        <w:rPr>
+          <w:rFonts w:hint="eastAsia"/>
+        </w:rPr>
+        <w:t>本系统能接入政府相关部门的平台，能及时的响应</w:t>
+      </w:r>
+      <w:r>
+        <w:rPr>
+          <w:rFonts w:hint="eastAsia"/>
+        </w:rPr>
+        <w:t>、上报</w:t>
+      </w:r>
+      <w:r>
+        <w:rPr>
+          <w:rFonts w:hint="eastAsia"/>
+        </w:rPr>
+        <w:t>疫情</w:t>
+      </w:r>
+      <w:r>
+        <w:rPr>
+          <w:rFonts w:hint="eastAsia"/>
+        </w:rPr>
+        <w:t>详情。</w:t>
+      </w:r>
+    </w:p>
+    <w:p>
+      <w:r>
+        <w:rPr>
+          <w:rFonts w:hint="eastAsia"/>
+        </w:rPr>
+        <w:t>3</w:t>
+      </w:r>
+      <w:r>
+        <w:t xml:space="preserve">. </w:t>
+      </w:r>
+      <w:r>
+        <w:rPr>
+          <w:rFonts w:hint="eastAsia"/>
+        </w:rPr>
+        <w:t>本系统内置了中英双语及多种U</w:t>
+      </w:r>
+      <w:r>
+        <w:t>I</w:t>
+      </w:r>
+      <w:r>
+        <w:rPr>
+          <w:rFonts w:hint="eastAsia"/>
+        </w:rPr>
+        <w:t>主题</w:t>
+      </w:r>
+      <w:r>
+        <w:rPr>
+          <w:rFonts w:hint="eastAsia"/>
+        </w:rPr>
+        <w:t>。</w:t>
+      </w:r>
+    </w:p>
+    <w:p>
+      <w:pPr>
+        <w:rPr>
+          <w:rFonts w:hint="eastAsia"/>
+        </w:rPr>
+      </w:pPr>
+      <w:r>
+        <w:rPr>
+          <w:rFonts w:hint="eastAsia"/>
+        </w:rPr>
+        <w:t>4</w:t>
+      </w:r>
+      <w:r>
+        <w:t xml:space="preserve">. </w:t>
+      </w:r>
+      <w:r>
+        <w:rPr>
+          <w:rFonts w:hint="eastAsia"/>
+        </w:rPr>
+        <w:t>后端使用了</w:t>
+      </w:r>
+      <w:proofErr w:type="spellStart"/>
+      <w:r>
+        <w:rPr>
+          <w:rFonts w:hint="eastAsia"/>
+        </w:rPr>
+        <w:t>A</w:t>
+      </w:r>
+      <w:r>
+        <w:t>PIF</w:t>
+      </w:r>
+      <w:r>
+        <w:rPr>
+          <w:rFonts w:hint="eastAsia"/>
+        </w:rPr>
+        <w:t>lask</w:t>
+      </w:r>
+      <w:proofErr w:type="spellEnd"/>
+      <w:r>
+        <w:rPr>
+          <w:rFonts w:hint="eastAsia"/>
+        </w:rPr>
+        <w:t>框架和</w:t>
+      </w:r>
+      <w:proofErr w:type="spellStart"/>
+      <w:r>
+        <w:rPr>
+          <w:rFonts w:hint="eastAsia"/>
+        </w:rPr>
+        <w:t>aiohttp</w:t>
+      </w:r>
+      <w:proofErr w:type="spellEnd"/>
+      <w:r>
+        <w:rPr>
+          <w:rFonts w:hint="eastAsia"/>
+        </w:rPr>
+        <w:t>，</w:t>
+      </w:r>
+      <w:r>
+        <w:rPr>
+          <w:rFonts w:hint="eastAsia"/>
+        </w:rPr>
+        <w:t>利用</w:t>
+      </w:r>
+      <w:proofErr w:type="gramStart"/>
+      <w:r>
+        <w:rPr>
+          <w:rFonts w:hint="eastAsia"/>
+        </w:rPr>
+        <w:t>协程来</w:t>
+      </w:r>
+      <w:proofErr w:type="gramEnd"/>
+      <w:r>
+        <w:rPr>
+          <w:rFonts w:hint="eastAsia"/>
+        </w:rPr>
+        <w:t>处理</w:t>
+      </w:r>
+      <w:r>
+        <w:rPr>
+          <w:rFonts w:hint="eastAsia"/>
+        </w:rPr>
+        <w:t>华为A</w:t>
+      </w:r>
+      <w:r>
+        <w:t>PI</w:t>
+      </w:r>
+      <w:r>
+        <w:rPr>
+          <w:rFonts w:hint="eastAsia"/>
+        </w:rPr>
+        <w:t xml:space="preserve"> </w:t>
+      </w:r>
+      <w:r>
+        <w:rPr>
+          <w:rFonts w:hint="eastAsia"/>
+        </w:rPr>
+        <w:t>的请求。</w:t>
+      </w:r>
+    </w:p>
+    <w:p>
+      <w:bookmarkStart w:id="0" w:name="_GoBack"/>
+      <w:bookmarkEnd w:id="0"/>
+    </w:p>
     <w:sectPr>
-      <w:headerReference w:type="default" r:id="rId7"/>
-      <w:footerReference w:type="default" r:id="rId8"/>
+      <w:headerReference w:type="default" r:id="rId19"/>
+      <w:footerReference w:type="default" r:id="rId20"/>
       <w:pgSz w:w="11906" w:h="16838"/>
       <w:pgMar w:top="1440" w:right="1800" w:bottom="1440" w:left="1800" w:header="851" w:footer="992" w:gutter="0"/>
       <w:cols w:space="425"/>
@@ -3394,6 +6786,37 @@
       <w:szCs w:val="18"/>
     </w:rPr>
   </w:style>
+  <w:style w:type="paragraph" w:styleId="a8">
+    <w:name w:val="Quote"/>
+    <w:basedOn w:val="a"/>
+    <w:next w:val="a"/>
+    <w:link w:val="a9"/>
+    <w:uiPriority w:val="29"/>
+    <w:qFormat/>
+    <w:rsid w:val="00036B0C"/>
+    <w:pPr>
+      <w:spacing w:before="200" w:after="160"/>
+      <w:ind w:left="864" w:right="864"/>
+      <w:jc w:val="center"/>
+    </w:pPr>
+    <w:rPr>
+      <w:i/>
+      <w:iCs/>
+      <w:color w:val="404040" w:themeColor="text1" w:themeTint="BF"/>
+    </w:rPr>
+  </w:style>
+  <w:style w:type="character" w:customStyle="1" w:styleId="a9">
+    <w:name w:val="引用 字符"/>
+    <w:basedOn w:val="a0"/>
+    <w:link w:val="a8"/>
+    <w:uiPriority w:val="29"/>
+    <w:rsid w:val="00036B0C"/>
+    <w:rPr>
+      <w:i/>
+      <w:iCs/>
+      <w:color w:val="404040" w:themeColor="text1" w:themeTint="BF"/>
+    </w:rPr>
+  </w:style>
 </w:styles>
 </file>
 

</xml_diff>

<commit_message>
add demo url to design docs
</commit_message>
<xml_diff>
--- a/开发文档/基于iMaster NCE-CampusInsight的大数据疫情监控分析系统.docx
+++ b/开发文档/基于iMaster NCE-CampusInsight的大数据疫情监控分析系统.docx
@@ -5214,6 +5214,75 @@
     <w:p>
       <w:pPr>
         <w:pStyle w:val="a8"/>
+        <w:ind w:left="0"/>
+        <w:jc w:val="left"/>
+        <w:rPr>
+          <w:rFonts w:hint="eastAsia"/>
+          <w:i w:val="0"/>
+          <w:noProof/>
+        </w:rPr>
+      </w:pPr>
+      <w:bookmarkStart w:id="0" w:name="_GoBack"/>
+      <w:bookmarkEnd w:id="0"/>
+      <w:r>
+        <w:rPr>
+          <w:rFonts w:hint="eastAsia"/>
+          <w:i w:val="0"/>
+          <w:noProof/>
+        </w:rPr>
+        <w:t>项目在线运行地址：</w:t>
+      </w:r>
+      <w:hyperlink r:id="rId8" w:history="1">
+        <w:r>
+          <w:rPr>
+            <w:rStyle w:val="aa"/>
+            <w:i w:val="0"/>
+            <w:noProof/>
+          </w:rPr>
+          <w:t>http://c4.farmer233.top/</w:t>
+        </w:r>
+      </w:hyperlink>
+      <w:r>
+        <w:rPr>
+          <w:i w:val="0"/>
+          <w:noProof/>
+        </w:rPr>
+        <w:t xml:space="preserve"> </w:t>
+      </w:r>
+      <w:r>
+        <w:rPr>
+          <w:rFonts w:hint="eastAsia"/>
+          <w:i w:val="0"/>
+          <w:noProof/>
+        </w:rPr>
+        <w:t>用户名:</w:t>
+      </w:r>
+      <w:r>
+        <w:rPr>
+          <w:i w:val="0"/>
+          <w:noProof/>
+        </w:rPr>
+        <w:t xml:space="preserve"> admin </w:t>
+      </w:r>
+      <w:r>
+        <w:rPr>
+          <w:rFonts w:hint="eastAsia"/>
+          <w:i w:val="0"/>
+          <w:noProof/>
+        </w:rPr>
+        <w:t>密码:</w:t>
+      </w:r>
+      <w:r>
+        <w:rPr>
+          <w:i w:val="0"/>
+          <w:noProof/>
+        </w:rPr>
+        <w:t xml:space="preserve"> admin</w:t>
+      </w:r>
+    </w:p>
+    <w:p>
+      <w:pPr>
+        <w:pStyle w:val="a8"/>
         <w:rPr>
           <w:i w:val="0"/>
         </w:rPr>
@@ -5238,7 +5307,7 @@
                     <pic:cNvPicPr/>
                   </pic:nvPicPr>
                   <pic:blipFill>
-                    <a:blip r:embed="rId8" cstate="print">
+                    <a:blip r:embed="rId9" cstate="print">
                       <a:extLst>
                         <a:ext uri="{28A0092B-C50C-407E-A947-70E740481C1C}">
                           <a14:useLocalDpi xmlns:a14="http://schemas.microsoft.com/office/drawing/2010/main" val="0"/>
@@ -5284,7 +5353,7 @@
                     <pic:cNvPicPr/>
                   </pic:nvPicPr>
                   <pic:blipFill>
-                    <a:blip r:embed="rId9" cstate="print">
+                    <a:blip r:embed="rId10" cstate="print">
                       <a:extLst>
                         <a:ext uri="{28A0092B-C50C-407E-A947-70E740481C1C}">
                           <a14:useLocalDpi xmlns:a14="http://schemas.microsoft.com/office/drawing/2010/main" val="0"/>
@@ -5338,7 +5407,7 @@
                     <pic:cNvPicPr/>
                   </pic:nvPicPr>
                   <pic:blipFill>
-                    <a:blip r:embed="rId10"/>
+                    <a:blip r:embed="rId11"/>
                     <a:stretch>
                       <a:fillRect/>
                     </a:stretch>
@@ -5390,7 +5459,7 @@
                     <pic:cNvPicPr/>
                   </pic:nvPicPr>
                   <pic:blipFill>
-                    <a:blip r:embed="rId11" cstate="print">
+                    <a:blip r:embed="rId12" cstate="print">
                       <a:extLst>
                         <a:ext uri="{28A0092B-C50C-407E-A947-70E740481C1C}">
                           <a14:useLocalDpi xmlns:a14="http://schemas.microsoft.com/office/drawing/2010/main" val="0"/>
@@ -5440,7 +5509,7 @@
                     <pic:cNvPicPr/>
                   </pic:nvPicPr>
                   <pic:blipFill>
-                    <a:blip r:embed="rId12" cstate="print">
+                    <a:blip r:embed="rId13" cstate="print">
                       <a:extLst>
                         <a:ext uri="{28A0092B-C50C-407E-A947-70E740481C1C}">
                           <a14:useLocalDpi xmlns:a14="http://schemas.microsoft.com/office/drawing/2010/main" val="0"/>
@@ -5577,7 +5646,7 @@
                     <pic:cNvPicPr/>
                   </pic:nvPicPr>
                   <pic:blipFill>
-                    <a:blip r:embed="rId13"/>
+                    <a:blip r:embed="rId14"/>
                     <a:stretch>
                       <a:fillRect/>
                     </a:stretch>
@@ -5669,63 +5738,6 @@
             <wp:extent cx="4015212" cy="2559661"/>
             <wp:effectExtent l="0" t="0" r="4445" b="0"/>
             <wp:docPr id="15" name="图片 15"/>
-            <wp:cNvGraphicFramePr>
-              <a:graphicFrameLocks xmlns:a="http://schemas.openxmlformats.org/drawingml/2006/main" noChangeAspect="1"/>
-            </wp:cNvGraphicFramePr>
-            <a:graphic xmlns:a="http://schemas.openxmlformats.org/drawingml/2006/main">
-              <a:graphicData uri="http://schemas.openxmlformats.org/drawingml/2006/picture">
-                <pic:pic xmlns:pic="http://schemas.openxmlformats.org/drawingml/2006/picture">
-                  <pic:nvPicPr>
-                    <pic:cNvPr id="1" name=""/>
-                    <pic:cNvPicPr/>
-                  </pic:nvPicPr>
-                  <pic:blipFill>
-                    <a:blip r:embed="rId14"/>
-                    <a:stretch>
-                      <a:fillRect/>
-                    </a:stretch>
-                  </pic:blipFill>
-                  <pic:spPr>
-                    <a:xfrm>
-                      <a:off x="0" y="0"/>
-                      <a:ext cx="4018199" cy="2561565"/>
-                    </a:xfrm>
-                    <a:prstGeom prst="rect">
-                      <a:avLst/>
-                    </a:prstGeom>
-                  </pic:spPr>
-                </pic:pic>
-              </a:graphicData>
-            </a:graphic>
-          </wp:inline>
-        </w:drawing>
-      </w:r>
-    </w:p>
-    <w:p>
-      <w:pPr>
-        <w:ind w:firstLineChars="200" w:firstLine="420"/>
-      </w:pPr>
-      <w:r>
-        <w:rPr>
-          <w:rFonts w:hint="eastAsia"/>
-        </w:rPr>
-        <w:t>健康度页面主要展示了当前站点、当前时间段的站点设备数据，通过本页面的时间选择器可指定展示某一时间段的数据信息，本页面图表拥有左右滑动、伸缩、保存为图片、折线图与柱状图来回切换功能。</w:t>
-      </w:r>
-    </w:p>
-    <w:p>
-      <w:r>
-        <w:tab/>
-      </w:r>
-      <w:r>
-        <w:rPr>
-          <w:noProof/>
-        </w:rPr>
-        <w:lastRenderedPageBreak/>
-        <w:drawing>
-          <wp:inline distT="0" distB="0" distL="0" distR="0" wp14:anchorId="3E66879D" wp14:editId="1B15452C">
-            <wp:extent cx="5274310" cy="2560955"/>
-            <wp:effectExtent l="0" t="0" r="2540" b="0"/>
-            <wp:docPr id="16" name="图片 16"/>
             <wp:cNvGraphicFramePr>
               <a:graphicFrameLocks xmlns:a="http://schemas.openxmlformats.org/drawingml/2006/main" noChangeAspect="1"/>
             </wp:cNvGraphicFramePr>
@@ -5745,7 +5757,7 @@
                   <pic:spPr>
                     <a:xfrm>
                       <a:off x="0" y="0"/>
-                      <a:ext cx="5274310" cy="2560955"/>
+                      <a:ext cx="4018199" cy="2561565"/>
                     </a:xfrm>
                     <a:prstGeom prst="rect">
                       <a:avLst/>
@@ -5766,24 +5778,9 @@
         <w:rPr>
           <w:rFonts w:hint="eastAsia"/>
         </w:rPr>
-        <w:t>热力图主要展示了当前时间</w:t>
-      </w:r>
-      <w:proofErr w:type="gramStart"/>
-      <w:r>
-        <w:rPr>
-          <w:rFonts w:hint="eastAsia"/>
-        </w:rPr>
-        <w:t>段用户</w:t>
-      </w:r>
-      <w:proofErr w:type="gramEnd"/>
-      <w:r>
-        <w:rPr>
-          <w:rFonts w:hint="eastAsia"/>
-        </w:rPr>
-        <w:t>在本区域的位置信息、人群分散、聚集情况。通过结合用户轨迹，查看实现感染用户所经过区域的人群聚集情况，从而推测出密切接入人员。</w:t>
-      </w:r>
-    </w:p>
-    <w:p/>
+        <w:t>健康度页面主要展示了当前站点、当前时间段的站点设备数据，通过本页面的时间选择器可指定展示某一时间段的数据信息，本页面图表拥有左右滑动、伸缩、保存为图片、折线图与柱状图来回切换功能。</w:t>
+      </w:r>
+    </w:p>
     <w:p>
       <w:r>
         <w:tab/>
@@ -5792,11 +5789,12 @@
         <w:rPr>
           <w:noProof/>
         </w:rPr>
+        <w:lastRenderedPageBreak/>
         <w:drawing>
-          <wp:inline distT="0" distB="0" distL="0" distR="0" wp14:anchorId="60A666B9" wp14:editId="152D35B9">
-            <wp:extent cx="5029200" cy="2604819"/>
-            <wp:effectExtent l="0" t="0" r="0" b="5080"/>
-            <wp:docPr id="17" name="图片 17"/>
+          <wp:inline distT="0" distB="0" distL="0" distR="0" wp14:anchorId="3E66879D" wp14:editId="1B15452C">
+            <wp:extent cx="5274310" cy="2560955"/>
+            <wp:effectExtent l="0" t="0" r="2540" b="0"/>
+            <wp:docPr id="16" name="图片 16"/>
             <wp:cNvGraphicFramePr>
               <a:graphicFrameLocks xmlns:a="http://schemas.openxmlformats.org/drawingml/2006/main" noChangeAspect="1"/>
             </wp:cNvGraphicFramePr>
@@ -5816,7 +5814,7 @@
                   <pic:spPr>
                     <a:xfrm>
                       <a:off x="0" y="0"/>
-                      <a:ext cx="5056941" cy="2619187"/>
+                      <a:ext cx="5274310" cy="2560955"/>
                     </a:xfrm>
                     <a:prstGeom prst="rect">
                       <a:avLst/>
@@ -5837,18 +5835,24 @@
         <w:rPr>
           <w:rFonts w:hint="eastAsia"/>
         </w:rPr>
-        <w:t>用户轨迹图描绘了某一用户在当前区域的行走路径。可通过顶部搜索框输入用户M</w:t>
-      </w:r>
-      <w:r>
-        <w:t>AC</w:t>
-      </w:r>
-      <w:r>
-        <w:rPr>
-          <w:rFonts w:hint="eastAsia"/>
-        </w:rPr>
-        <w:t>地址查看指定用户的行走路径图。</w:t>
-      </w:r>
-    </w:p>
+        <w:t>热力图主要展示了当前时间</w:t>
+      </w:r>
+      <w:proofErr w:type="gramStart"/>
+      <w:r>
+        <w:rPr>
+          <w:rFonts w:hint="eastAsia"/>
+        </w:rPr>
+        <w:t>段用户</w:t>
+      </w:r>
+      <w:proofErr w:type="gramEnd"/>
+      <w:r>
+        <w:rPr>
+          <w:rFonts w:hint="eastAsia"/>
+        </w:rPr>
+        <w:t>在本区域的位置信息、人群分散、聚集情况。通过结合用户轨迹，查看实现感染用户所经过区域的人群聚集情况，从而推测出密切接入人员。</w:t>
+      </w:r>
+    </w:p>
+    <w:p/>
     <w:p>
       <w:r>
         <w:tab/>
@@ -5857,12 +5861,11 @@
         <w:rPr>
           <w:noProof/>
         </w:rPr>
-        <w:lastRenderedPageBreak/>
         <w:drawing>
-          <wp:inline distT="0" distB="0" distL="0" distR="0" wp14:anchorId="2D259847" wp14:editId="54670851">
-            <wp:extent cx="5274310" cy="3155315"/>
-            <wp:effectExtent l="0" t="0" r="2540" b="6985"/>
-            <wp:docPr id="18" name="图片 18"/>
+          <wp:inline distT="0" distB="0" distL="0" distR="0" wp14:anchorId="60A666B9" wp14:editId="152D35B9">
+            <wp:extent cx="5029200" cy="2604819"/>
+            <wp:effectExtent l="0" t="0" r="0" b="5080"/>
+            <wp:docPr id="17" name="图片 17"/>
             <wp:cNvGraphicFramePr>
               <a:graphicFrameLocks xmlns:a="http://schemas.openxmlformats.org/drawingml/2006/main" noChangeAspect="1"/>
             </wp:cNvGraphicFramePr>
@@ -5882,7 +5885,7 @@
                   <pic:spPr>
                     <a:xfrm>
                       <a:off x="0" y="0"/>
-                      <a:ext cx="5274310" cy="3155315"/>
+                      <a:ext cx="5056941" cy="2619187"/>
                     </a:xfrm>
                     <a:prstGeom prst="rect">
                       <a:avLst/>
@@ -5903,20 +5906,32 @@
         <w:rPr>
           <w:rFonts w:hint="eastAsia"/>
         </w:rPr>
-        <w:t>通过日志分析页面、可查看当前站点设备接入的日志情况，默认显示为七天，可以通过时间选择器来修改指定时间范围，查看指定时间的设备日志信息。</w:t>
-      </w:r>
-    </w:p>
-    <w:p/>
-    <w:p>
+        <w:t>用户轨迹图描绘了某一用户在当前区域的行走路径。可通过顶部搜索框输入用户M</w:t>
+      </w:r>
+      <w:r>
+        <w:t>AC</w:t>
+      </w:r>
+      <w:r>
+        <w:rPr>
+          <w:rFonts w:hint="eastAsia"/>
+        </w:rPr>
+        <w:t>地址查看指定用户的行走路径图。</w:t>
+      </w:r>
+    </w:p>
+    <w:p>
+      <w:r>
+        <w:tab/>
+      </w:r>
       <w:r>
         <w:rPr>
           <w:noProof/>
         </w:rPr>
+        <w:lastRenderedPageBreak/>
         <w:drawing>
-          <wp:inline distT="0" distB="0" distL="0" distR="0" wp14:anchorId="0B1ECE3C" wp14:editId="30DE0B2D">
-            <wp:extent cx="5274310" cy="2952750"/>
-            <wp:effectExtent l="0" t="0" r="2540" b="0"/>
-            <wp:docPr id="20" name="图片 20"/>
+          <wp:inline distT="0" distB="0" distL="0" distR="0" wp14:anchorId="2D259847" wp14:editId="54670851">
+            <wp:extent cx="5274310" cy="3155315"/>
+            <wp:effectExtent l="0" t="0" r="2540" b="6985"/>
+            <wp:docPr id="18" name="图片 18"/>
             <wp:cNvGraphicFramePr>
               <a:graphicFrameLocks xmlns:a="http://schemas.openxmlformats.org/drawingml/2006/main" noChangeAspect="1"/>
             </wp:cNvGraphicFramePr>
@@ -5936,6 +5951,60 @@
                   <pic:spPr>
                     <a:xfrm>
                       <a:off x="0" y="0"/>
+                      <a:ext cx="5274310" cy="3155315"/>
+                    </a:xfrm>
+                    <a:prstGeom prst="rect">
+                      <a:avLst/>
+                    </a:prstGeom>
+                  </pic:spPr>
+                </pic:pic>
+              </a:graphicData>
+            </a:graphic>
+          </wp:inline>
+        </w:drawing>
+      </w:r>
+    </w:p>
+    <w:p>
+      <w:pPr>
+        <w:ind w:firstLineChars="200" w:firstLine="420"/>
+      </w:pPr>
+      <w:r>
+        <w:rPr>
+          <w:rFonts w:hint="eastAsia"/>
+        </w:rPr>
+        <w:t>通过日志分析页面、可查看当前站点设备接入的日志情况，默认显示为七天，可以通过时间选择器来修改指定时间范围，查看指定时间的设备日志信息。</w:t>
+      </w:r>
+    </w:p>
+    <w:p/>
+    <w:p>
+      <w:r>
+        <w:rPr>
+          <w:noProof/>
+        </w:rPr>
+        <w:drawing>
+          <wp:inline distT="0" distB="0" distL="0" distR="0" wp14:anchorId="0B1ECE3C" wp14:editId="30DE0B2D">
+            <wp:extent cx="5274310" cy="2952750"/>
+            <wp:effectExtent l="0" t="0" r="2540" b="0"/>
+            <wp:docPr id="20" name="图片 20"/>
+            <wp:cNvGraphicFramePr>
+              <a:graphicFrameLocks xmlns:a="http://schemas.openxmlformats.org/drawingml/2006/main" noChangeAspect="1"/>
+            </wp:cNvGraphicFramePr>
+            <a:graphic xmlns:a="http://schemas.openxmlformats.org/drawingml/2006/main">
+              <a:graphicData uri="http://schemas.openxmlformats.org/drawingml/2006/picture">
+                <pic:pic xmlns:pic="http://schemas.openxmlformats.org/drawingml/2006/picture">
+                  <pic:nvPicPr>
+                    <pic:cNvPr id="1" name=""/>
+                    <pic:cNvPicPr/>
+                  </pic:nvPicPr>
+                  <pic:blipFill>
+                    <a:blip r:embed="rId19"/>
+                    <a:stretch>
+                      <a:fillRect/>
+                    </a:stretch>
+                  </pic:blipFill>
+                  <pic:spPr>
+                    <a:xfrm>
+                      <a:off x="0" y="0"/>
                       <a:ext cx="5274310" cy="2952750"/>
                     </a:xfrm>
                     <a:prstGeom prst="rect">
@@ -6160,7 +6229,6 @@
       </w:r>
     </w:p>
     <w:p>
-      <w:bookmarkStart w:id="0" w:name="_GoBack"/>
       <w:r>
         <w:rPr>
           <w:noProof/>
@@ -6183,7 +6251,7 @@
                     </pic:cNvPicPr>
                   </pic:nvPicPr>
                   <pic:blipFill>
-                    <a:blip r:embed="rId19" cstate="print">
+                    <a:blip r:embed="rId20" cstate="print">
                       <a:extLst>
                         <a:ext uri="{28A0092B-C50C-407E-A947-70E740481C1C}">
                           <a14:useLocalDpi xmlns:a14="http://schemas.microsoft.com/office/drawing/2010/main" val="0"/>
@@ -6214,7 +6282,6 @@
           </wp:inline>
         </w:drawing>
       </w:r>
-      <w:bookmarkEnd w:id="0"/>
     </w:p>
     <w:p>
       <w:r>
@@ -6248,7 +6315,7 @@
                     </pic:cNvPicPr>
                   </pic:nvPicPr>
                   <pic:blipFill>
-                    <a:blip r:embed="rId20">
+                    <a:blip r:embed="rId21">
                       <a:extLst>
                         <a:ext uri="{28A0092B-C50C-407E-A947-70E740481C1C}">
                           <a14:useLocalDpi xmlns:a14="http://schemas.microsoft.com/office/drawing/2010/main" val="0"/>
@@ -6281,8 +6348,8 @@
       </w:r>
     </w:p>
     <w:sectPr>
-      <w:headerReference w:type="default" r:id="rId21"/>
-      <w:footerReference w:type="default" r:id="rId22"/>
+      <w:headerReference w:type="default" r:id="rId22"/>
+      <w:footerReference w:type="default" r:id="rId23"/>
       <w:pgSz w:w="11906" w:h="16838"/>
       <w:pgMar w:top="1440" w:right="1800" w:bottom="1440" w:left="1800" w:header="851" w:footer="992" w:gutter="0"/>
       <w:cols w:space="425"/>
@@ -7111,6 +7178,29 @@
       <w:color w:val="404040" w:themeColor="text1" w:themeTint="BF"/>
     </w:rPr>
   </w:style>
+  <w:style w:type="character" w:styleId="aa">
+    <w:name w:val="Hyperlink"/>
+    <w:basedOn w:val="a0"/>
+    <w:uiPriority w:val="99"/>
+    <w:unhideWhenUsed/>
+    <w:rsid w:val="00861CA2"/>
+    <w:rPr>
+      <w:color w:val="0000FF" w:themeColor="hyperlink"/>
+      <w:u w:val="single"/>
+    </w:rPr>
+  </w:style>
+  <w:style w:type="character" w:styleId="ab">
+    <w:name w:val="Unresolved Mention"/>
+    <w:basedOn w:val="a0"/>
+    <w:uiPriority w:val="99"/>
+    <w:semiHidden/>
+    <w:unhideWhenUsed/>
+    <w:rsid w:val="00861CA2"/>
+    <w:rPr>
+      <w:color w:val="605E5C"/>
+      <w:shd w:val="clear" w:color="auto" w:fill="E1DFDD"/>
+    </w:rPr>
+  </w:style>
 </w:styles>
 </file>
 

</xml_diff>